<commit_message>
Added more blocks and typed pins on Process Change Request
</commit_message>
<xml_diff>
--- a/Use Case Model/SystemsEngDevelopmentEnv/SysEngDevEnv_rpy/Generated_Documents/Review_Document_Models_and_Documents/Generated_Review_Documents/Review Document For Process Change Request.docx
+++ b/Use Case Model/SystemsEngDevelopmentEnv/SysEngDevEnv_rpy/Generated_Documents/Review_Document_Models_and_Documents/Generated_Review_Documents/Review Document For Process Change Request.docx
@@ -212,13 +212,24 @@
         </w:rPr>
         <w:fldChar w:fldCharType="separate"/>
       </w:r>
-      <w:r>
-        <w:rPr>
-          <w:rFonts w:ascii="Calibri" w:eastAsia="Calibri" w:hAnsi="Calibri" w:cs="Times New Roman"/>
-          <w:noProof/>
-        </w:rPr>
-        <w:t>11/12/2015 4:08 PM</w:t>
-      </w:r>
+      <w:ins w:id="0" w:author="John Watson" w:date="2015-11-12T17:21:00Z">
+        <w:r>
+          <w:rPr>
+            <w:rFonts w:ascii="Calibri" w:eastAsia="Calibri" w:hAnsi="Calibri" w:cs="Times New Roman"/>
+            <w:noProof/>
+          </w:rPr>
+          <w:t>11/12/2015 4:47 PM</w:t>
+        </w:r>
+      </w:ins>
+      <w:del w:id="1" w:author="John Watson" w:date="2015-11-12T17:21:00Z">
+        <w:r>
+          <w:rPr>
+            <w:rFonts w:ascii="Calibri" w:eastAsia="Calibri" w:hAnsi="Calibri" w:cs="Times New Roman"/>
+            <w:noProof/>
+          </w:rPr>
+          <w:delText>11/12/2015 4:08 PM</w:delText>
+        </w:r>
+      </w:del>
       <w:r>
         <w:rPr>
           <w:rFonts w:ascii="Calibri" w:eastAsia="Calibri" w:hAnsi="Calibri" w:cs="Times New Roman"/>
@@ -3280,8 +3291,6 @@
       <w:r>
         <w:br w:type="page"/>
       </w:r>
-      <w:bookmarkStart w:id="0" w:name="_GoBack"/>
-      <w:bookmarkEnd w:id="0"/>
     </w:p>
     <w:p/>
     <w:p>
@@ -3292,13 +3301,13 @@
           <w:numId w:val="6"/>
         </w:numPr>
       </w:pPr>
-      <w:bookmarkStart w:id="1" w:name="Bookmark"/>
-      <w:bookmarkStart w:id="2" w:name="_Toc435109138"/>
-      <w:bookmarkEnd w:id="1"/>
+      <w:bookmarkStart w:id="2" w:name="Bookmark"/>
+      <w:bookmarkStart w:id="3" w:name="_Toc435109138"/>
+      <w:bookmarkEnd w:id="2"/>
       <w:r>
         <w:t>Introduction</w:t>
       </w:r>
-      <w:bookmarkEnd w:id="2"/>
+      <w:bookmarkEnd w:id="3"/>
     </w:p>
     <w:p>
       <w:pPr>
@@ -3308,11 +3317,11 @@
           <w:numId w:val="6"/>
         </w:numPr>
       </w:pPr>
-      <w:bookmarkStart w:id="3" w:name="_Toc435109139"/>
+      <w:bookmarkStart w:id="4" w:name="_Toc435109139"/>
       <w:r>
         <w:t>Intent</w:t>
       </w:r>
-      <w:bookmarkEnd w:id="3"/>
+      <w:bookmarkEnd w:id="4"/>
     </w:p>
     <w:p>
       <w:r>
@@ -3332,11 +3341,11 @@
           <w:numId w:val="6"/>
         </w:numPr>
       </w:pPr>
-      <w:bookmarkStart w:id="4" w:name="_Toc435109140"/>
+      <w:bookmarkStart w:id="5" w:name="_Toc435109140"/>
       <w:r>
         <w:t>Assumptions</w:t>
       </w:r>
-      <w:bookmarkEnd w:id="4"/>
+      <w:bookmarkEnd w:id="5"/>
     </w:p>
     <w:p>
       <w:r>
@@ -3445,16 +3454,7 @@
         <w:t xml:space="preserve">being done and not necessarily the order they are done.  </w:t>
       </w:r>
       <w:r>
-        <w:t>The</w:t>
-      </w:r>
-      <w:r>
-        <w:t xml:space="preserve">refore </w:t>
-      </w:r>
-      <w:r>
-        <w:t xml:space="preserve">please keep this in mind as the activities are being </w:t>
-      </w:r>
-      <w:r>
-        <w:t xml:space="preserve">examined. </w:t>
+        <w:t xml:space="preserve">Therefore please keep this in mind as the activities are being examined. </w:t>
       </w:r>
     </w:p>
     <w:p>
@@ -3465,11 +3465,11 @@
           <w:numId w:val="6"/>
         </w:numPr>
       </w:pPr>
-      <w:bookmarkStart w:id="5" w:name="_Toc435109141"/>
+      <w:bookmarkStart w:id="6" w:name="_Toc435109141"/>
       <w:r>
         <w:t>Context</w:t>
       </w:r>
-      <w:bookmarkEnd w:id="5"/>
+      <w:bookmarkEnd w:id="6"/>
     </w:p>
     <w:p>
       <w:r>
@@ -3662,39 +3662,26 @@
       <w:pPr>
         <w:pStyle w:val="Caption"/>
       </w:pPr>
-      <w:bookmarkStart w:id="6" w:name="_refBookmark48"/>
-      <w:bookmarkStart w:id="7" w:name="_refBookmark49"/>
-      <w:bookmarkStart w:id="8" w:name="_Toc435109160"/>
+      <w:bookmarkStart w:id="7" w:name="_refBookmark48"/>
+      <w:bookmarkStart w:id="8" w:name="_refBookmark49"/>
+      <w:bookmarkStart w:id="9" w:name="_Toc435109160"/>
       <w:r>
         <w:t xml:space="preserve">Figure </w:t>
       </w:r>
-      <w:r>
-        <w:fldChar w:fldCharType="begin"/>
-      </w:r>
-      <w:r>
-        <w:instrText xml:space="preserve"> SEQ Figure \* ARABIC </w:instrText>
-      </w:r>
-      <w:r>
-        <w:fldChar w:fldCharType="separate"/>
-      </w:r>
-      <w:r>
-        <w:rPr>
-          <w:noProof/>
-        </w:rPr>
-        <w:t>1</w:t>
-      </w:r>
-      <w:r>
-        <w:rPr>
-          <w:noProof/>
-        </w:rPr>
-        <w:fldChar w:fldCharType="end"/>
-      </w:r>
-      <w:bookmarkEnd w:id="6"/>
+      <w:fldSimple w:instr=" SEQ Figure \* ARABIC ">
+        <w:r>
+          <w:rPr>
+            <w:noProof/>
+          </w:rPr>
+          <w:t>1</w:t>
+        </w:r>
+      </w:fldSimple>
+      <w:bookmarkEnd w:id="7"/>
       <w:r>
         <w:t>: Systems Engineering Workflow Use Case Context</w:t>
       </w:r>
-      <w:bookmarkEnd w:id="7"/>
       <w:bookmarkEnd w:id="8"/>
+      <w:bookmarkEnd w:id="9"/>
     </w:p>
     <w:p>
       <w:pPr>
@@ -3704,11 +3691,11 @@
           <w:numId w:val="6"/>
         </w:numPr>
       </w:pPr>
-      <w:bookmarkStart w:id="9" w:name="_Toc435109142"/>
+      <w:bookmarkStart w:id="10" w:name="_Toc435109142"/>
       <w:r>
         <w:t>Items to be reviewed</w:t>
       </w:r>
-      <w:bookmarkEnd w:id="9"/>
+      <w:bookmarkEnd w:id="10"/>
     </w:p>
     <w:p>
       <w:r>
@@ -3723,11 +3710,11 @@
           <w:numId w:val="6"/>
         </w:numPr>
       </w:pPr>
-      <w:bookmarkStart w:id="10" w:name="_Toc435109143"/>
+      <w:bookmarkStart w:id="11" w:name="_Toc435109143"/>
       <w:r>
         <w:t>"Process Change Request" Use Case</w:t>
       </w:r>
-      <w:bookmarkEnd w:id="10"/>
+      <w:bookmarkEnd w:id="11"/>
     </w:p>
     <w:p>
       <w:pPr>
@@ -3737,11 +3724,11 @@
           <w:numId w:val="6"/>
         </w:numPr>
       </w:pPr>
-      <w:bookmarkStart w:id="11" w:name="_Toc435109144"/>
+      <w:bookmarkStart w:id="12" w:name="_Toc435109144"/>
       <w:r>
         <w:t>Use Case Attributes</w:t>
       </w:r>
-      <w:bookmarkEnd w:id="11"/>
+      <w:bookmarkEnd w:id="12"/>
     </w:p>
     <w:p>
       <w:pPr>
@@ -3787,11 +3774,11 @@
           <w:numId w:val="6"/>
         </w:numPr>
       </w:pPr>
-      <w:bookmarkStart w:id="12" w:name="_Toc435109145"/>
+      <w:bookmarkStart w:id="13" w:name="_Toc435109145"/>
       <w:r>
         <w:t>Use Case Description</w:t>
       </w:r>
-      <w:bookmarkEnd w:id="12"/>
+      <w:bookmarkEnd w:id="13"/>
     </w:p>
     <w:p>
       <w:r>
@@ -3964,12 +3951,12 @@
           <w:numId w:val="6"/>
         </w:numPr>
       </w:pPr>
-      <w:bookmarkStart w:id="13" w:name="_Toc435109146"/>
+      <w:bookmarkStart w:id="14" w:name="_Toc435109146"/>
       <w:r>
         <w:lastRenderedPageBreak/>
         <w:t>Use Case Related Diagrams</w:t>
       </w:r>
-      <w:bookmarkEnd w:id="13"/>
+      <w:bookmarkEnd w:id="14"/>
     </w:p>
     <w:p>
       <w:pPr>
@@ -4033,39 +4020,26 @@
       <w:pPr>
         <w:pStyle w:val="Caption"/>
       </w:pPr>
-      <w:bookmarkStart w:id="14" w:name="_refBookmark50"/>
-      <w:bookmarkStart w:id="15" w:name="_refBookmark51"/>
-      <w:bookmarkStart w:id="16" w:name="_Toc435109161"/>
+      <w:bookmarkStart w:id="15" w:name="_refBookmark50"/>
+      <w:bookmarkStart w:id="16" w:name="_refBookmark51"/>
+      <w:bookmarkStart w:id="17" w:name="_Toc435109161"/>
       <w:r>
         <w:t xml:space="preserve">Figure </w:t>
       </w:r>
-      <w:r>
-        <w:fldChar w:fldCharType="begin"/>
-      </w:r>
-      <w:r>
-        <w:instrText xml:space="preserve"> SEQ Figure \* ARABIC </w:instrText>
-      </w:r>
-      <w:r>
-        <w:fldChar w:fldCharType="separate"/>
-      </w:r>
-      <w:r>
-        <w:rPr>
-          <w:noProof/>
-        </w:rPr>
-        <w:t>2</w:t>
-      </w:r>
-      <w:r>
-        <w:rPr>
-          <w:noProof/>
-        </w:rPr>
-        <w:fldChar w:fldCharType="end"/>
-      </w:r>
-      <w:bookmarkEnd w:id="14"/>
+      <w:fldSimple w:instr=" SEQ Figure \* ARABIC ">
+        <w:r>
+          <w:rPr>
+            <w:noProof/>
+          </w:rPr>
+          <w:t>2</w:t>
+        </w:r>
+      </w:fldSimple>
+      <w:bookmarkEnd w:id="15"/>
       <w:r>
         <w:t>: Process Change Request</w:t>
       </w:r>
-      <w:bookmarkEnd w:id="15"/>
       <w:bookmarkEnd w:id="16"/>
+      <w:bookmarkEnd w:id="17"/>
     </w:p>
     <w:p>
       <w:pPr>
@@ -4103,7 +4077,7 @@
         </w:rPr>
         <w:drawing>
           <wp:inline distT="0" distB="0" distL="0" distR="0" wp14:anchorId="3734081D" wp14:editId="6227FECC">
-            <wp:extent cx="5866500" cy="7617547"/>
+            <wp:extent cx="5663894" cy="7354469"/>
             <wp:effectExtent l="0" t="0" r="0" b="0"/>
             <wp:docPr id="3" name="Picture 3"/>
             <wp:cNvGraphicFramePr>
@@ -4125,7 +4099,7 @@
                   <pic:spPr>
                     <a:xfrm>
                       <a:off x="0" y="0"/>
-                      <a:ext cx="5870932" cy="7623302"/>
+                      <a:ext cx="5672106" cy="7365133"/>
                     </a:xfrm>
                     <a:prstGeom prst="rect">
                       <a:avLst/>
@@ -4142,36 +4116,22 @@
       <w:pPr>
         <w:pStyle w:val="Caption"/>
       </w:pPr>
-      <w:bookmarkStart w:id="17" w:name="_Toc435109162"/>
-      <w:r>
-        <w:lastRenderedPageBreak/>
+      <w:bookmarkStart w:id="18" w:name="_Toc435109162"/>
+      <w:r>
         <w:t xml:space="preserve">Figure </w:t>
       </w:r>
-      <w:r>
-        <w:fldChar w:fldCharType="begin"/>
-      </w:r>
-      <w:r>
-        <w:instrText xml:space="preserve"> SEQ Figure \* ARABIC </w:instrText>
-      </w:r>
-      <w:r>
-        <w:fldChar w:fldCharType="separate"/>
-      </w:r>
-      <w:r>
-        <w:rPr>
-          <w:noProof/>
-        </w:rPr>
-        <w:t>3</w:t>
-      </w:r>
-      <w:r>
-        <w:rPr>
-          <w:noProof/>
-        </w:rPr>
-        <w:fldChar w:fldCharType="end"/>
-      </w:r>
+      <w:fldSimple w:instr=" SEQ Figure \* ARABIC ">
+        <w:r>
+          <w:rPr>
+            <w:noProof/>
+          </w:rPr>
+          <w:t>3</w:t>
+        </w:r>
+      </w:fldSimple>
       <w:r>
         <w:t>: Process Change Request</w:t>
       </w:r>
-      <w:bookmarkEnd w:id="17"/>
+      <w:bookmarkEnd w:id="18"/>
     </w:p>
     <w:p>
       <w:pPr>
@@ -4181,9 +4141,17 @@
           <w:numId w:val="6"/>
         </w:numPr>
       </w:pPr>
-      <w:r>
-        <w:t>Evaluate Scope of the Change</w:t>
-      </w:r>
+      <w:del w:id="19" w:author="John Watson" w:date="2015-11-12T18:16:00Z">
+        <w:r>
+          <w:lastRenderedPageBreak/>
+          <w:delText>Evaluate Scope of the Change</w:delText>
+        </w:r>
+      </w:del>
+      <w:ins w:id="20" w:author="John Watson" w:date="2015-11-12T18:16:00Z">
+        <w:r>
+          <w:t>Assess Architectural Impact</w:t>
+        </w:r>
+      </w:ins>
     </w:p>
     <w:p>
       <w:pPr>
@@ -4235,35 +4203,22 @@
       <w:pPr>
         <w:pStyle w:val="Caption"/>
       </w:pPr>
-      <w:bookmarkStart w:id="18" w:name="_Toc435109163"/>
+      <w:bookmarkStart w:id="21" w:name="_Toc435109163"/>
       <w:r>
         <w:t xml:space="preserve">Figure </w:t>
       </w:r>
-      <w:r>
-        <w:fldChar w:fldCharType="begin"/>
-      </w:r>
-      <w:r>
-        <w:instrText xml:space="preserve"> SEQ Figure \* ARABIC </w:instrText>
-      </w:r>
-      <w:r>
-        <w:fldChar w:fldCharType="separate"/>
-      </w:r>
-      <w:r>
-        <w:rPr>
-          <w:noProof/>
-        </w:rPr>
-        <w:t>4</w:t>
-      </w:r>
-      <w:r>
-        <w:rPr>
-          <w:noProof/>
-        </w:rPr>
-        <w:fldChar w:fldCharType="end"/>
-      </w:r>
+      <w:fldSimple w:instr=" SEQ Figure \* ARABIC ">
+        <w:r>
+          <w:rPr>
+            <w:noProof/>
+          </w:rPr>
+          <w:t>4</w:t>
+        </w:r>
+      </w:fldSimple>
       <w:r>
         <w:t>: Evaluate Scope of the Change</w:t>
       </w:r>
-      <w:bookmarkEnd w:id="18"/>
+      <w:bookmarkEnd w:id="21"/>
     </w:p>
     <w:p>
       <w:pPr>
@@ -4283,6 +4238,7 @@
         <w:keepNext/>
         <w:jc w:val="center"/>
       </w:pPr>
+      <w:bookmarkStart w:id="22" w:name="_GoBack"/>
       <w:r>
         <w:rPr>
           <w:noProof/>
@@ -4323,44 +4279,32 @@
           </wp:inline>
         </w:drawing>
       </w:r>
+      <w:bookmarkEnd w:id="22"/>
     </w:p>
     <w:p>
       <w:pPr>
         <w:pStyle w:val="Caption"/>
       </w:pPr>
-      <w:bookmarkStart w:id="19" w:name="_refBookmark52"/>
-      <w:bookmarkStart w:id="20" w:name="_refBookmark53"/>
-      <w:bookmarkStart w:id="21" w:name="_Toc435109164"/>
+      <w:bookmarkStart w:id="23" w:name="_refBookmark52"/>
+      <w:bookmarkStart w:id="24" w:name="_refBookmark53"/>
+      <w:bookmarkStart w:id="25" w:name="_Toc435109164"/>
       <w:r>
         <w:t xml:space="preserve">Figure </w:t>
       </w:r>
-      <w:r>
-        <w:fldChar w:fldCharType="begin"/>
-      </w:r>
-      <w:r>
-        <w:instrText xml:space="preserve"> SEQ Figure \* ARABIC </w:instrText>
-      </w:r>
-      <w:r>
-        <w:fldChar w:fldCharType="separate"/>
-      </w:r>
-      <w:r>
-        <w:rPr>
-          <w:noProof/>
-        </w:rPr>
-        <w:t>5</w:t>
-      </w:r>
-      <w:r>
-        <w:rPr>
-          <w:noProof/>
-        </w:rPr>
-        <w:fldChar w:fldCharType="end"/>
-      </w:r>
-      <w:bookmarkEnd w:id="19"/>
+      <w:fldSimple w:instr=" SEQ Figure \* ARABIC ">
+        <w:r>
+          <w:rPr>
+            <w:noProof/>
+          </w:rPr>
+          <w:t>5</w:t>
+        </w:r>
+      </w:fldSimple>
+      <w:bookmarkEnd w:id="23"/>
       <w:r>
         <w:t>: Update Architectural Design</w:t>
       </w:r>
-      <w:bookmarkEnd w:id="20"/>
-      <w:bookmarkEnd w:id="21"/>
+      <w:bookmarkEnd w:id="24"/>
+      <w:bookmarkEnd w:id="25"/>
     </w:p>
     <w:p>
       <w:pPr>
@@ -4425,39 +4369,26 @@
       <w:pPr>
         <w:pStyle w:val="Caption"/>
       </w:pPr>
-      <w:bookmarkStart w:id="22" w:name="_refBookmark54"/>
-      <w:bookmarkStart w:id="23" w:name="_refBookmark55"/>
-      <w:bookmarkStart w:id="24" w:name="_Toc435109165"/>
+      <w:bookmarkStart w:id="26" w:name="_refBookmark54"/>
+      <w:bookmarkStart w:id="27" w:name="_refBookmark55"/>
+      <w:bookmarkStart w:id="28" w:name="_Toc435109165"/>
       <w:r>
         <w:t xml:space="preserve">Figure </w:t>
       </w:r>
-      <w:r>
-        <w:fldChar w:fldCharType="begin"/>
-      </w:r>
-      <w:r>
-        <w:instrText xml:space="preserve"> SEQ Figure \* ARABIC </w:instrText>
-      </w:r>
-      <w:r>
-        <w:fldChar w:fldCharType="separate"/>
-      </w:r>
-      <w:r>
-        <w:rPr>
-          <w:noProof/>
-        </w:rPr>
-        <w:t>6</w:t>
-      </w:r>
-      <w:r>
-        <w:rPr>
-          <w:noProof/>
-        </w:rPr>
-        <w:fldChar w:fldCharType="end"/>
-      </w:r>
-      <w:bookmarkEnd w:id="22"/>
+      <w:fldSimple w:instr=" SEQ Figure \* ARABIC ">
+        <w:r>
+          <w:rPr>
+            <w:noProof/>
+          </w:rPr>
+          <w:t>6</w:t>
+        </w:r>
+      </w:fldSimple>
+      <w:bookmarkEnd w:id="26"/>
       <w:r>
         <w:t>: Configuration Management Items</w:t>
       </w:r>
-      <w:bookmarkEnd w:id="23"/>
-      <w:bookmarkEnd w:id="24"/>
+      <w:bookmarkEnd w:id="27"/>
+      <w:bookmarkEnd w:id="28"/>
     </w:p>
     <w:p>
       <w:pPr>
@@ -4467,11 +4398,11 @@
           <w:numId w:val="6"/>
         </w:numPr>
       </w:pPr>
-      <w:bookmarkStart w:id="25" w:name="_Toc435109147"/>
+      <w:bookmarkStart w:id="29" w:name="_Toc435109147"/>
       <w:r>
         <w:t>Other Called Activities</w:t>
       </w:r>
-      <w:bookmarkEnd w:id="25"/>
+      <w:bookmarkEnd w:id="29"/>
     </w:p>
     <w:p>
       <w:r>
@@ -4523,11 +4454,11 @@
           <w:numId w:val="6"/>
         </w:numPr>
       </w:pPr>
-      <w:bookmarkStart w:id="26" w:name="_Toc435109148"/>
+      <w:bookmarkStart w:id="30" w:name="_Toc435109148"/>
       <w:r>
         <w:t>Supporting Information</w:t>
       </w:r>
-      <w:bookmarkEnd w:id="26"/>
+      <w:bookmarkEnd w:id="30"/>
     </w:p>
     <w:p>
       <w:r>
@@ -4542,11 +4473,11 @@
           <w:numId w:val="6"/>
         </w:numPr>
       </w:pPr>
-      <w:bookmarkStart w:id="27" w:name="_Toc435109149"/>
+      <w:bookmarkStart w:id="31" w:name="_Toc435109149"/>
       <w:r>
         <w:t>Called Activities</w:t>
       </w:r>
-      <w:bookmarkEnd w:id="27"/>
+      <w:bookmarkEnd w:id="31"/>
     </w:p>
     <w:p>
       <w:pPr>
@@ -4556,11 +4487,11 @@
           <w:numId w:val="6"/>
         </w:numPr>
       </w:pPr>
-      <w:bookmarkStart w:id="28" w:name="_Toc435109150"/>
+      <w:bookmarkStart w:id="32" w:name="_Toc435109150"/>
       <w:r>
         <w:t>Measure a Change Impact</w:t>
       </w:r>
-      <w:bookmarkEnd w:id="28"/>
+      <w:bookmarkEnd w:id="32"/>
     </w:p>
     <w:p>
       <w:pPr>
@@ -4612,35 +4543,22 @@
       <w:pPr>
         <w:pStyle w:val="Caption"/>
       </w:pPr>
-      <w:bookmarkStart w:id="29" w:name="_Toc435109166"/>
+      <w:bookmarkStart w:id="33" w:name="_Toc435109166"/>
       <w:r>
         <w:t xml:space="preserve">Figure </w:t>
       </w:r>
-      <w:r>
-        <w:fldChar w:fldCharType="begin"/>
-      </w:r>
-      <w:r>
-        <w:instrText xml:space="preserve"> SEQ Figure \* ARABIC </w:instrText>
-      </w:r>
-      <w:r>
-        <w:fldChar w:fldCharType="separate"/>
-      </w:r>
-      <w:r>
-        <w:rPr>
-          <w:noProof/>
-        </w:rPr>
-        <w:t>7</w:t>
-      </w:r>
-      <w:r>
-        <w:rPr>
-          <w:noProof/>
-        </w:rPr>
-        <w:fldChar w:fldCharType="end"/>
-      </w:r>
+      <w:fldSimple w:instr=" SEQ Figure \* ARABIC ">
+        <w:r>
+          <w:rPr>
+            <w:noProof/>
+          </w:rPr>
+          <w:t>7</w:t>
+        </w:r>
+      </w:fldSimple>
       <w:r>
         <w:t>: Measure a Change Impact</w:t>
       </w:r>
-      <w:bookmarkEnd w:id="29"/>
+      <w:bookmarkEnd w:id="33"/>
     </w:p>
     <w:p>
       <w:pPr>
@@ -4650,12 +4568,12 @@
           <w:numId w:val="6"/>
         </w:numPr>
       </w:pPr>
-      <w:bookmarkStart w:id="30" w:name="_Toc435109151"/>
+      <w:bookmarkStart w:id="34" w:name="_Toc435109151"/>
       <w:r>
         <w:lastRenderedPageBreak/>
         <w:t>Conduct a Review</w:t>
       </w:r>
-      <w:bookmarkEnd w:id="30"/>
+      <w:bookmarkEnd w:id="34"/>
     </w:p>
     <w:p>
       <w:pPr>
@@ -4707,35 +4625,22 @@
       <w:pPr>
         <w:pStyle w:val="Caption"/>
       </w:pPr>
-      <w:bookmarkStart w:id="31" w:name="_Toc435109167"/>
+      <w:bookmarkStart w:id="35" w:name="_Toc435109167"/>
       <w:r>
         <w:t xml:space="preserve">Figure </w:t>
       </w:r>
-      <w:r>
-        <w:fldChar w:fldCharType="begin"/>
-      </w:r>
-      <w:r>
-        <w:instrText xml:space="preserve"> SEQ Figure \* ARABIC </w:instrText>
-      </w:r>
-      <w:r>
-        <w:fldChar w:fldCharType="separate"/>
-      </w:r>
-      <w:r>
-        <w:rPr>
-          <w:noProof/>
-        </w:rPr>
-        <w:t>8</w:t>
-      </w:r>
-      <w:r>
-        <w:rPr>
-          <w:noProof/>
-        </w:rPr>
-        <w:fldChar w:fldCharType="end"/>
-      </w:r>
+      <w:fldSimple w:instr=" SEQ Figure \* ARABIC ">
+        <w:r>
+          <w:rPr>
+            <w:noProof/>
+          </w:rPr>
+          <w:t>8</w:t>
+        </w:r>
+      </w:fldSimple>
       <w:r>
         <w:t>: Conduct a Review</w:t>
       </w:r>
-      <w:bookmarkEnd w:id="31"/>
+      <w:bookmarkEnd w:id="35"/>
     </w:p>
     <w:p>
       <w:pPr>
@@ -4745,12 +4650,12 @@
           <w:numId w:val="6"/>
         </w:numPr>
       </w:pPr>
-      <w:bookmarkStart w:id="32" w:name="_Toc435109152"/>
+      <w:bookmarkStart w:id="36" w:name="_Toc435109152"/>
       <w:r>
         <w:lastRenderedPageBreak/>
         <w:t>Import Reference Material</w:t>
       </w:r>
-      <w:bookmarkEnd w:id="32"/>
+      <w:bookmarkEnd w:id="36"/>
     </w:p>
     <w:p>
       <w:pPr>
@@ -4802,35 +4707,22 @@
       <w:pPr>
         <w:pStyle w:val="Caption"/>
       </w:pPr>
-      <w:bookmarkStart w:id="33" w:name="_Toc435109168"/>
+      <w:bookmarkStart w:id="37" w:name="_Toc435109168"/>
       <w:r>
         <w:t xml:space="preserve">Figure </w:t>
       </w:r>
-      <w:r>
-        <w:fldChar w:fldCharType="begin"/>
-      </w:r>
-      <w:r>
-        <w:instrText xml:space="preserve"> SEQ Figure \* ARABIC </w:instrText>
-      </w:r>
-      <w:r>
-        <w:fldChar w:fldCharType="separate"/>
-      </w:r>
-      <w:r>
-        <w:rPr>
-          <w:noProof/>
-        </w:rPr>
-        <w:t>9</w:t>
-      </w:r>
-      <w:r>
-        <w:rPr>
-          <w:noProof/>
-        </w:rPr>
-        <w:fldChar w:fldCharType="end"/>
-      </w:r>
+      <w:fldSimple w:instr=" SEQ Figure \* ARABIC ">
+        <w:r>
+          <w:rPr>
+            <w:noProof/>
+          </w:rPr>
+          <w:t>9</w:t>
+        </w:r>
+      </w:fldSimple>
       <w:r>
         <w:t>: Import Reference Material</w:t>
       </w:r>
-      <w:bookmarkEnd w:id="33"/>
+      <w:bookmarkEnd w:id="37"/>
     </w:p>
     <w:p>
       <w:pPr>
@@ -4840,12 +4732,12 @@
           <w:numId w:val="6"/>
         </w:numPr>
       </w:pPr>
-      <w:bookmarkStart w:id="34" w:name="_Toc435109153"/>
+      <w:bookmarkStart w:id="38" w:name="_Toc435109153"/>
       <w:r>
         <w:lastRenderedPageBreak/>
         <w:t>Analyze Requirements</w:t>
       </w:r>
-      <w:bookmarkEnd w:id="34"/>
+      <w:bookmarkEnd w:id="38"/>
     </w:p>
     <w:p>
       <w:pPr>
@@ -4897,35 +4789,22 @@
       <w:pPr>
         <w:pStyle w:val="Caption"/>
       </w:pPr>
-      <w:bookmarkStart w:id="35" w:name="_Toc435109169"/>
+      <w:bookmarkStart w:id="39" w:name="_Toc435109169"/>
       <w:r>
         <w:t xml:space="preserve">Figure </w:t>
       </w:r>
-      <w:r>
-        <w:fldChar w:fldCharType="begin"/>
-      </w:r>
-      <w:r>
-        <w:instrText xml:space="preserve"> SEQ Figure \* ARABIC </w:instrText>
-      </w:r>
-      <w:r>
-        <w:fldChar w:fldCharType="separate"/>
-      </w:r>
-      <w:r>
-        <w:rPr>
-          <w:noProof/>
-        </w:rPr>
-        <w:t>10</w:t>
-      </w:r>
-      <w:r>
-        <w:rPr>
-          <w:noProof/>
-        </w:rPr>
-        <w:fldChar w:fldCharType="end"/>
-      </w:r>
+      <w:fldSimple w:instr=" SEQ Figure \* ARABIC ">
+        <w:r>
+          <w:rPr>
+            <w:noProof/>
+          </w:rPr>
+          <w:t>10</w:t>
+        </w:r>
+      </w:fldSimple>
       <w:r>
         <w:t>: Analyze Requirements</w:t>
       </w:r>
-      <w:bookmarkEnd w:id="35"/>
+      <w:bookmarkEnd w:id="39"/>
     </w:p>
     <w:p>
       <w:pPr>
@@ -4935,12 +4814,12 @@
           <w:numId w:val="6"/>
         </w:numPr>
       </w:pPr>
-      <w:bookmarkStart w:id="36" w:name="_Toc435109154"/>
+      <w:bookmarkStart w:id="40" w:name="_Toc435109154"/>
       <w:r>
         <w:lastRenderedPageBreak/>
         <w:t>Categorize Requirements</w:t>
       </w:r>
-      <w:bookmarkEnd w:id="36"/>
+      <w:bookmarkEnd w:id="40"/>
     </w:p>
     <w:p>
       <w:pPr>
@@ -4992,35 +4871,22 @@
       <w:pPr>
         <w:pStyle w:val="Caption"/>
       </w:pPr>
-      <w:bookmarkStart w:id="37" w:name="_Toc435109170"/>
+      <w:bookmarkStart w:id="41" w:name="_Toc435109170"/>
       <w:r>
         <w:t xml:space="preserve">Figure </w:t>
       </w:r>
-      <w:r>
-        <w:fldChar w:fldCharType="begin"/>
-      </w:r>
-      <w:r>
-        <w:instrText xml:space="preserve"> SEQ Figure \* ARABIC </w:instrText>
-      </w:r>
-      <w:r>
-        <w:fldChar w:fldCharType="separate"/>
-      </w:r>
-      <w:r>
-        <w:rPr>
-          <w:noProof/>
-        </w:rPr>
-        <w:t>11</w:t>
-      </w:r>
-      <w:r>
-        <w:rPr>
-          <w:noProof/>
-        </w:rPr>
-        <w:fldChar w:fldCharType="end"/>
-      </w:r>
+      <w:fldSimple w:instr=" SEQ Figure \* ARABIC ">
+        <w:r>
+          <w:rPr>
+            <w:noProof/>
+          </w:rPr>
+          <w:t>11</w:t>
+        </w:r>
+      </w:fldSimple>
       <w:r>
         <w:t>: Categorize Requirements</w:t>
       </w:r>
-      <w:bookmarkEnd w:id="37"/>
+      <w:bookmarkEnd w:id="41"/>
     </w:p>
     <w:p>
       <w:pPr>
@@ -5030,12 +4896,12 @@
           <w:numId w:val="6"/>
         </w:numPr>
       </w:pPr>
-      <w:bookmarkStart w:id="38" w:name="_Toc435109155"/>
+      <w:bookmarkStart w:id="42" w:name="_Toc435109155"/>
       <w:r>
         <w:lastRenderedPageBreak/>
         <w:t>Add Requirement</w:t>
       </w:r>
-      <w:bookmarkEnd w:id="38"/>
+      <w:bookmarkEnd w:id="42"/>
     </w:p>
     <w:p>
       <w:pPr>
@@ -5087,35 +4953,22 @@
       <w:pPr>
         <w:pStyle w:val="Caption"/>
       </w:pPr>
-      <w:bookmarkStart w:id="39" w:name="_Toc435109171"/>
+      <w:bookmarkStart w:id="43" w:name="_Toc435109171"/>
       <w:r>
         <w:t xml:space="preserve">Figure </w:t>
       </w:r>
-      <w:r>
-        <w:fldChar w:fldCharType="begin"/>
-      </w:r>
-      <w:r>
-        <w:instrText xml:space="preserve"> SEQ Figure \* ARABIC </w:instrText>
-      </w:r>
-      <w:r>
-        <w:fldChar w:fldCharType="separate"/>
-      </w:r>
-      <w:r>
-        <w:rPr>
-          <w:noProof/>
-        </w:rPr>
-        <w:t>12</w:t>
-      </w:r>
-      <w:r>
-        <w:rPr>
-          <w:noProof/>
-        </w:rPr>
-        <w:fldChar w:fldCharType="end"/>
-      </w:r>
+      <w:fldSimple w:instr=" SEQ Figure \* ARABIC ">
+        <w:r>
+          <w:rPr>
+            <w:noProof/>
+          </w:rPr>
+          <w:t>12</w:t>
+        </w:r>
+      </w:fldSimple>
       <w:r>
         <w:t>: Add Requirement</w:t>
       </w:r>
-      <w:bookmarkEnd w:id="39"/>
+      <w:bookmarkEnd w:id="43"/>
     </w:p>
     <w:p>
       <w:pPr>
@@ -5140,51 +4993,38 @@
           <w:numId w:val="6"/>
         </w:numPr>
       </w:pPr>
-      <w:bookmarkStart w:id="40" w:name="_Toc435109156"/>
+      <w:bookmarkStart w:id="44" w:name="_Toc435109156"/>
       <w:r>
         <w:lastRenderedPageBreak/>
         <w:t>Table of Definitions</w:t>
       </w:r>
-      <w:bookmarkEnd w:id="40"/>
+      <w:bookmarkEnd w:id="44"/>
     </w:p>
     <w:p>
       <w:pPr>
         <w:pStyle w:val="Caption"/>
         <w:keepNext/>
       </w:pPr>
-      <w:bookmarkStart w:id="41" w:name="_refBookmark58"/>
-      <w:bookmarkStart w:id="42" w:name="_refBookmark59"/>
-      <w:bookmarkStart w:id="43" w:name="_Toc435109172"/>
+      <w:bookmarkStart w:id="45" w:name="_refBookmark58"/>
+      <w:bookmarkStart w:id="46" w:name="_refBookmark59"/>
+      <w:bookmarkStart w:id="47" w:name="_Toc435109172"/>
       <w:r>
         <w:t xml:space="preserve">Table </w:t>
       </w:r>
-      <w:r>
-        <w:fldChar w:fldCharType="begin"/>
-      </w:r>
-      <w:r>
-        <w:instrText xml:space="preserve"> SEQ Table \* ARABIC </w:instrText>
-      </w:r>
-      <w:r>
-        <w:fldChar w:fldCharType="separate"/>
-      </w:r>
-      <w:r>
-        <w:rPr>
-          <w:noProof/>
-        </w:rPr>
-        <w:t>1</w:t>
-      </w:r>
-      <w:r>
-        <w:rPr>
-          <w:noProof/>
-        </w:rPr>
-        <w:fldChar w:fldCharType="end"/>
-      </w:r>
-      <w:bookmarkEnd w:id="41"/>
+      <w:fldSimple w:instr=" SEQ Table \* ARABIC ">
+        <w:r>
+          <w:rPr>
+            <w:noProof/>
+          </w:rPr>
+          <w:t>1</w:t>
+        </w:r>
+      </w:fldSimple>
+      <w:bookmarkEnd w:id="45"/>
       <w:r>
         <w:t>: Definition of Terms</w:t>
       </w:r>
-      <w:bookmarkEnd w:id="42"/>
-      <w:bookmarkEnd w:id="43"/>
+      <w:bookmarkEnd w:id="46"/>
+      <w:bookmarkEnd w:id="47"/>
     </w:p>
     <w:tbl>
       <w:tblPr>
@@ -9913,1204 +9753,10 @@
           <w:numId w:val="6"/>
         </w:numPr>
       </w:pPr>
-      <w:bookmarkStart w:id="44" w:name="_Toc435109157"/>
+      <w:bookmarkStart w:id="48" w:name="_Toc435109157"/>
       <w:r>
         <w:lastRenderedPageBreak/>
         <w:t>Table of Use Case List</w:t>
-      </w:r>
-      <w:bookmarkEnd w:id="44"/>
-    </w:p>
-    <w:p>
-      <w:pPr>
-        <w:pStyle w:val="Caption"/>
-        <w:keepNext/>
-      </w:pPr>
-      <w:bookmarkStart w:id="45" w:name="_refBookmark60"/>
-      <w:bookmarkStart w:id="46" w:name="_refBookmark61"/>
-      <w:bookmarkStart w:id="47" w:name="_Toc435109173"/>
-      <w:r>
-        <w:t xml:space="preserve">Table </w:t>
-      </w:r>
-      <w:r>
-        <w:fldChar w:fldCharType="begin"/>
-      </w:r>
-      <w:r>
-        <w:instrText xml:space="preserve"> SEQ Table \* ARABIC </w:instrText>
-      </w:r>
-      <w:r>
-        <w:fldChar w:fldCharType="separate"/>
-      </w:r>
-      <w:r>
-        <w:rPr>
-          <w:noProof/>
-        </w:rPr>
-        <w:t>2</w:t>
-      </w:r>
-      <w:r>
-        <w:rPr>
-          <w:noProof/>
-        </w:rPr>
-        <w:fldChar w:fldCharType="end"/>
-      </w:r>
-      <w:bookmarkEnd w:id="45"/>
-      <w:r>
-        <w:t>: List of Use Cases</w:t>
-      </w:r>
-      <w:bookmarkEnd w:id="46"/>
-      <w:bookmarkEnd w:id="47"/>
-    </w:p>
-    <w:tbl>
-      <w:tblPr>
-        <w:tblStyle w:val="TableGrid"/>
-        <w:tblW w:w="0" w:type="auto"/>
-        <w:jc w:val="center"/>
-        <w:tblLook w:val="04A0" w:firstRow="1" w:lastRow="0" w:firstColumn="1" w:lastColumn="0" w:noHBand="0" w:noVBand="1"/>
-      </w:tblPr>
-      <w:tblGrid>
-        <w:gridCol w:w="4675"/>
-        <w:gridCol w:w="4675"/>
-      </w:tblGrid>
-      <w:tr>
-        <w:trPr>
-          <w:trHeight w:val="269"/>
-          <w:tblHeader/>
-          <w:jc w:val="center"/>
-        </w:trPr>
-        <w:tc>
-          <w:tcPr>
-            <w:tcW w:w="4680" w:type="dxa"/>
-            <w:vMerge w:val="restart"/>
-          </w:tcPr>
-          <w:p>
-            <w:r>
-              <w:t>Owner</w:t>
-            </w:r>
-          </w:p>
-        </w:tc>
-        <w:tc>
-          <w:tcPr>
-            <w:tcW w:w="4680" w:type="dxa"/>
-            <w:vMerge w:val="restart"/>
-          </w:tcPr>
-          <w:p>
-            <w:r>
-              <w:t>Name</w:t>
-            </w:r>
-          </w:p>
-        </w:tc>
-      </w:tr>
-      <w:tr>
-        <w:trPr>
-          <w:cantSplit/>
-          <w:trHeight w:val="269"/>
-          <w:jc w:val="center"/>
-        </w:trPr>
-        <w:tc>
-          <w:tcPr>
-            <w:tcW w:w="4680" w:type="dxa"/>
-            <w:vMerge w:val="restart"/>
-          </w:tcPr>
-          <w:p>
-            <w:pPr>
-              <w:jc w:val="left"/>
-            </w:pPr>
-            <w:r>
-              <w:t>Exploratory and Concept Stage</w:t>
-            </w:r>
-          </w:p>
-        </w:tc>
-        <w:tc>
-          <w:tcPr>
-            <w:tcW w:w="4680" w:type="dxa"/>
-            <w:vMerge w:val="restart"/>
-          </w:tcPr>
-          <w:p>
-            <w:pPr>
-              <w:jc w:val="left"/>
-            </w:pPr>
-            <w:r>
-              <w:t>Response to a Customer Request</w:t>
-            </w:r>
-          </w:p>
-        </w:tc>
-      </w:tr>
-      <w:tr>
-        <w:trPr>
-          <w:cantSplit/>
-          <w:trHeight w:val="269"/>
-          <w:jc w:val="center"/>
-        </w:trPr>
-        <w:tc>
-          <w:tcPr>
-            <w:tcW w:w="4680" w:type="dxa"/>
-            <w:vMerge w:val="restart"/>
-          </w:tcPr>
-          <w:p>
-            <w:pPr>
-              <w:jc w:val="left"/>
-            </w:pPr>
-            <w:r>
-              <w:t>Exploratory and Concept Stage</w:t>
-            </w:r>
-          </w:p>
-        </w:tc>
-        <w:tc>
-          <w:tcPr>
-            <w:tcW w:w="4680" w:type="dxa"/>
-            <w:vMerge w:val="restart"/>
-          </w:tcPr>
-          <w:p>
-            <w:pPr>
-              <w:jc w:val="left"/>
-            </w:pPr>
-            <w:r>
-              <w:t>Analyze Stakeholders Needs</w:t>
-            </w:r>
-          </w:p>
-        </w:tc>
-      </w:tr>
-      <w:tr>
-        <w:trPr>
-          <w:cantSplit/>
-          <w:trHeight w:val="269"/>
-          <w:jc w:val="center"/>
-        </w:trPr>
-        <w:tc>
-          <w:tcPr>
-            <w:tcW w:w="4680" w:type="dxa"/>
-            <w:vMerge w:val="restart"/>
-          </w:tcPr>
-          <w:p>
-            <w:pPr>
-              <w:jc w:val="left"/>
-            </w:pPr>
-            <w:r>
-              <w:t>Exploratory and Concept Stage</w:t>
-            </w:r>
-          </w:p>
-        </w:tc>
-        <w:tc>
-          <w:tcPr>
-            <w:tcW w:w="4680" w:type="dxa"/>
-            <w:vMerge w:val="restart"/>
-          </w:tcPr>
-          <w:p>
-            <w:pPr>
-              <w:jc w:val="left"/>
-            </w:pPr>
-            <w:r>
-              <w:t>Derive System Requirements</w:t>
-            </w:r>
-          </w:p>
-        </w:tc>
-      </w:tr>
-      <w:tr>
-        <w:trPr>
-          <w:cantSplit/>
-          <w:trHeight w:val="269"/>
-          <w:jc w:val="center"/>
-        </w:trPr>
-        <w:tc>
-          <w:tcPr>
-            <w:tcW w:w="4680" w:type="dxa"/>
-            <w:vMerge w:val="restart"/>
-          </w:tcPr>
-          <w:p>
-            <w:pPr>
-              <w:jc w:val="left"/>
-            </w:pPr>
-            <w:r>
-              <w:t>Exploratory and Concept Stage</w:t>
-            </w:r>
-          </w:p>
-        </w:tc>
-        <w:tc>
-          <w:tcPr>
-            <w:tcW w:w="4680" w:type="dxa"/>
-            <w:vMerge w:val="restart"/>
-          </w:tcPr>
-          <w:p>
-            <w:pPr>
-              <w:jc w:val="left"/>
-            </w:pPr>
-            <w:r>
-              <w:t>Analyze System Life-cycle Costs</w:t>
-            </w:r>
-          </w:p>
-        </w:tc>
-      </w:tr>
-      <w:tr>
-        <w:trPr>
-          <w:cantSplit/>
-          <w:trHeight w:val="269"/>
-          <w:jc w:val="center"/>
-        </w:trPr>
-        <w:tc>
-          <w:tcPr>
-            <w:tcW w:w="4680" w:type="dxa"/>
-            <w:vMerge w:val="restart"/>
-          </w:tcPr>
-          <w:p>
-            <w:pPr>
-              <w:jc w:val="left"/>
-            </w:pPr>
-            <w:r>
-              <w:t>Management Workflow Use Cases</w:t>
-            </w:r>
-          </w:p>
-        </w:tc>
-        <w:tc>
-          <w:tcPr>
-            <w:tcW w:w="4680" w:type="dxa"/>
-            <w:vMerge w:val="restart"/>
-          </w:tcPr>
-          <w:p>
-            <w:pPr>
-              <w:jc w:val="left"/>
-            </w:pPr>
-            <w:r>
-              <w:t>Plan a Development Cycle</w:t>
-            </w:r>
-          </w:p>
-        </w:tc>
-      </w:tr>
-      <w:tr>
-        <w:trPr>
-          <w:cantSplit/>
-          <w:trHeight w:val="269"/>
-          <w:jc w:val="center"/>
-        </w:trPr>
-        <w:tc>
-          <w:tcPr>
-            <w:tcW w:w="4680" w:type="dxa"/>
-            <w:vMerge w:val="restart"/>
-          </w:tcPr>
-          <w:p>
-            <w:pPr>
-              <w:jc w:val="left"/>
-            </w:pPr>
-            <w:r>
-              <w:t>Management Workflow Use Cases</w:t>
-            </w:r>
-          </w:p>
-        </w:tc>
-        <w:tc>
-          <w:tcPr>
-            <w:tcW w:w="4680" w:type="dxa"/>
-            <w:vMerge w:val="restart"/>
-          </w:tcPr>
-          <w:p>
-            <w:pPr>
-              <w:jc w:val="left"/>
-            </w:pPr>
-            <w:r>
-              <w:t>Manage SE Development Progress</w:t>
-            </w:r>
-          </w:p>
-        </w:tc>
-      </w:tr>
-      <w:tr>
-        <w:trPr>
-          <w:cantSplit/>
-          <w:trHeight w:val="269"/>
-          <w:jc w:val="center"/>
-        </w:trPr>
-        <w:tc>
-          <w:tcPr>
-            <w:tcW w:w="4680" w:type="dxa"/>
-            <w:vMerge w:val="restart"/>
-          </w:tcPr>
-          <w:p>
-            <w:pPr>
-              <w:jc w:val="left"/>
-            </w:pPr>
-            <w:r>
-              <w:t>Management Workflow Use Cases</w:t>
-            </w:r>
-          </w:p>
-        </w:tc>
-        <w:tc>
-          <w:tcPr>
-            <w:tcW w:w="4680" w:type="dxa"/>
-            <w:vMerge w:val="restart"/>
-          </w:tcPr>
-          <w:p>
-            <w:pPr>
-              <w:jc w:val="left"/>
-            </w:pPr>
-            <w:r>
-              <w:t>Manage SE Development Environment</w:t>
-            </w:r>
-          </w:p>
-        </w:tc>
-      </w:tr>
-      <w:tr>
-        <w:trPr>
-          <w:cantSplit/>
-          <w:trHeight w:val="269"/>
-          <w:jc w:val="center"/>
-        </w:trPr>
-        <w:tc>
-          <w:tcPr>
-            <w:tcW w:w="4680" w:type="dxa"/>
-            <w:vMerge w:val="restart"/>
-          </w:tcPr>
-          <w:p>
-            <w:pPr>
-              <w:jc w:val="left"/>
-            </w:pPr>
-            <w:r>
-              <w:t>Management Workflow Use Cases</w:t>
-            </w:r>
-          </w:p>
-        </w:tc>
-        <w:tc>
-          <w:tcPr>
-            <w:tcW w:w="4680" w:type="dxa"/>
-            <w:vMerge w:val="restart"/>
-          </w:tcPr>
-          <w:p>
-            <w:pPr>
-              <w:jc w:val="left"/>
-            </w:pPr>
-            <w:r>
-              <w:t>Create a Baseline</w:t>
-            </w:r>
-          </w:p>
-        </w:tc>
-      </w:tr>
-      <w:tr>
-        <w:trPr>
-          <w:cantSplit/>
-          <w:trHeight w:val="269"/>
-          <w:jc w:val="center"/>
-        </w:trPr>
-        <w:tc>
-          <w:tcPr>
-            <w:tcW w:w="4680" w:type="dxa"/>
-            <w:vMerge w:val="restart"/>
-          </w:tcPr>
-          <w:p>
-            <w:pPr>
-              <w:jc w:val="left"/>
-            </w:pPr>
-            <w:r>
-              <w:t>SE Domain Workflow Use Cases</w:t>
-            </w:r>
-          </w:p>
-        </w:tc>
-        <w:tc>
-          <w:tcPr>
-            <w:tcW w:w="4680" w:type="dxa"/>
-            <w:vMerge w:val="restart"/>
-          </w:tcPr>
-          <w:p>
-            <w:pPr>
-              <w:jc w:val="left"/>
-            </w:pPr>
-            <w:r>
-              <w:t>Derive Product Architecture</w:t>
-            </w:r>
-          </w:p>
-        </w:tc>
-      </w:tr>
-      <w:tr>
-        <w:trPr>
-          <w:cantSplit/>
-          <w:trHeight w:val="269"/>
-          <w:jc w:val="center"/>
-        </w:trPr>
-        <w:tc>
-          <w:tcPr>
-            <w:tcW w:w="4680" w:type="dxa"/>
-            <w:vMerge w:val="restart"/>
-          </w:tcPr>
-          <w:p>
-            <w:pPr>
-              <w:jc w:val="left"/>
-            </w:pPr>
-            <w:r>
-              <w:t>SE Domain Workflow Use Cases</w:t>
-            </w:r>
-          </w:p>
-        </w:tc>
-        <w:tc>
-          <w:tcPr>
-            <w:tcW w:w="4680" w:type="dxa"/>
-            <w:vMerge w:val="restart"/>
-          </w:tcPr>
-          <w:p>
-            <w:pPr>
-              <w:jc w:val="left"/>
-            </w:pPr>
-            <w:r>
-              <w:t>Evaluate System Safety</w:t>
-            </w:r>
-          </w:p>
-        </w:tc>
-      </w:tr>
-      <w:tr>
-        <w:trPr>
-          <w:cantSplit/>
-          <w:trHeight w:val="269"/>
-          <w:jc w:val="center"/>
-        </w:trPr>
-        <w:tc>
-          <w:tcPr>
-            <w:tcW w:w="4680" w:type="dxa"/>
-            <w:vMerge w:val="restart"/>
-          </w:tcPr>
-          <w:p>
-            <w:pPr>
-              <w:jc w:val="left"/>
-            </w:pPr>
-            <w:r>
-              <w:t>SE Domain Workflow Use Cases</w:t>
-            </w:r>
-          </w:p>
-        </w:tc>
-        <w:tc>
-          <w:tcPr>
-            <w:tcW w:w="4680" w:type="dxa"/>
-            <w:vMerge w:val="restart"/>
-          </w:tcPr>
-          <w:p>
-            <w:pPr>
-              <w:jc w:val="left"/>
-            </w:pPr>
-            <w:r>
-              <w:t>Perform System RMA Engineering</w:t>
-            </w:r>
-          </w:p>
-        </w:tc>
-      </w:tr>
-      <w:tr>
-        <w:trPr>
-          <w:cantSplit/>
-          <w:trHeight w:val="269"/>
-          <w:jc w:val="center"/>
-        </w:trPr>
-        <w:tc>
-          <w:tcPr>
-            <w:tcW w:w="4680" w:type="dxa"/>
-            <w:vMerge w:val="restart"/>
-          </w:tcPr>
-          <w:p>
-            <w:pPr>
-              <w:jc w:val="left"/>
-            </w:pPr>
-            <w:r>
-              <w:t>SE Domain Workflow Use Cases</w:t>
-            </w:r>
-          </w:p>
-        </w:tc>
-        <w:tc>
-          <w:tcPr>
-            <w:tcW w:w="4680" w:type="dxa"/>
-            <w:vMerge w:val="restart"/>
-          </w:tcPr>
-          <w:p>
-            <w:pPr>
-              <w:jc w:val="left"/>
-            </w:pPr>
-            <w:r>
-              <w:t>Apply System Security Engineering</w:t>
-            </w:r>
-          </w:p>
-        </w:tc>
-      </w:tr>
-      <w:tr>
-        <w:trPr>
-          <w:cantSplit/>
-          <w:trHeight w:val="269"/>
-          <w:jc w:val="center"/>
-        </w:trPr>
-        <w:tc>
-          <w:tcPr>
-            <w:tcW w:w="4680" w:type="dxa"/>
-            <w:vMerge w:val="restart"/>
-          </w:tcPr>
-          <w:p>
-            <w:pPr>
-              <w:jc w:val="left"/>
-            </w:pPr>
-            <w:r>
-              <w:t>SE Domain Workflow Use Cases</w:t>
-            </w:r>
-          </w:p>
-        </w:tc>
-        <w:tc>
-          <w:tcPr>
-            <w:tcW w:w="4680" w:type="dxa"/>
-            <w:vMerge w:val="restart"/>
-          </w:tcPr>
-          <w:p>
-            <w:pPr>
-              <w:jc w:val="left"/>
-            </w:pPr>
-            <w:r>
-              <w:t>Analyze System Performance</w:t>
-            </w:r>
-          </w:p>
-        </w:tc>
-      </w:tr>
-      <w:tr>
-        <w:trPr>
-          <w:cantSplit/>
-          <w:trHeight w:val="269"/>
-          <w:jc w:val="center"/>
-        </w:trPr>
-        <w:tc>
-          <w:tcPr>
-            <w:tcW w:w="4680" w:type="dxa"/>
-            <w:vMerge w:val="restart"/>
-          </w:tcPr>
-          <w:p>
-            <w:pPr>
-              <w:jc w:val="left"/>
-            </w:pPr>
-            <w:r>
-              <w:t>SE Domain Workflow Use Cases</w:t>
-            </w:r>
-          </w:p>
-        </w:tc>
-        <w:tc>
-          <w:tcPr>
-            <w:tcW w:w="4680" w:type="dxa"/>
-            <w:vMerge w:val="restart"/>
-          </w:tcPr>
-          <w:p>
-            <w:pPr>
-              <w:jc w:val="left"/>
-            </w:pPr>
-            <w:r>
-              <w:t>Allocate and Manage SWaP</w:t>
-            </w:r>
-          </w:p>
-        </w:tc>
-      </w:tr>
-      <w:tr>
-        <w:trPr>
-          <w:cantSplit/>
-          <w:trHeight w:val="269"/>
-          <w:jc w:val="center"/>
-        </w:trPr>
-        <w:tc>
-          <w:tcPr>
-            <w:tcW w:w="4680" w:type="dxa"/>
-            <w:vMerge w:val="restart"/>
-          </w:tcPr>
-          <w:p>
-            <w:pPr>
-              <w:jc w:val="left"/>
-            </w:pPr>
-            <w:r>
-              <w:t>SE Domain Workflow Use Cases</w:t>
-            </w:r>
-          </w:p>
-        </w:tc>
-        <w:tc>
-          <w:tcPr>
-            <w:tcW w:w="4680" w:type="dxa"/>
-            <w:vMerge w:val="restart"/>
-          </w:tcPr>
-          <w:p>
-            <w:pPr>
-              <w:jc w:val="left"/>
-            </w:pPr>
-            <w:r>
-              <w:t>Perform a Trade Study</w:t>
-            </w:r>
-          </w:p>
-        </w:tc>
-      </w:tr>
-      <w:tr>
-        <w:trPr>
-          <w:cantSplit/>
-          <w:trHeight w:val="269"/>
-          <w:jc w:val="center"/>
-        </w:trPr>
-        <w:tc>
-          <w:tcPr>
-            <w:tcW w:w="4680" w:type="dxa"/>
-            <w:vMerge w:val="restart"/>
-          </w:tcPr>
-          <w:p>
-            <w:pPr>
-              <w:jc w:val="left"/>
-            </w:pPr>
-            <w:r>
-              <w:t>SE Domain Workflow Use Cases</w:t>
-            </w:r>
-          </w:p>
-        </w:tc>
-        <w:tc>
-          <w:tcPr>
-            <w:tcW w:w="4680" w:type="dxa"/>
-            <w:vMerge w:val="restart"/>
-          </w:tcPr>
-          <w:p>
-            <w:pPr>
-              <w:jc w:val="left"/>
-            </w:pPr>
-            <w:r>
-              <w:t>Analyze Behavior Correctness</w:t>
-            </w:r>
-          </w:p>
-        </w:tc>
-      </w:tr>
-      <w:tr>
-        <w:trPr>
-          <w:cantSplit/>
-          <w:trHeight w:val="269"/>
-          <w:jc w:val="center"/>
-        </w:trPr>
-        <w:tc>
-          <w:tcPr>
-            <w:tcW w:w="4680" w:type="dxa"/>
-            <w:vMerge w:val="restart"/>
-          </w:tcPr>
-          <w:p>
-            <w:pPr>
-              <w:jc w:val="left"/>
-            </w:pPr>
-            <w:r>
-              <w:t>SE Domain Workflow Use Cases</w:t>
-            </w:r>
-          </w:p>
-        </w:tc>
-        <w:tc>
-          <w:tcPr>
-            <w:tcW w:w="4680" w:type="dxa"/>
-            <w:vMerge w:val="restart"/>
-          </w:tcPr>
-          <w:p>
-            <w:pPr>
-              <w:jc w:val="left"/>
-            </w:pPr>
-            <w:r>
-              <w:t>Manage Product Lines</w:t>
-            </w:r>
-          </w:p>
-        </w:tc>
-      </w:tr>
-      <w:tr>
-        <w:trPr>
-          <w:cantSplit/>
-          <w:trHeight w:val="269"/>
-          <w:jc w:val="center"/>
-        </w:trPr>
-        <w:tc>
-          <w:tcPr>
-            <w:tcW w:w="4680" w:type="dxa"/>
-            <w:vMerge w:val="restart"/>
-          </w:tcPr>
-          <w:p>
-            <w:pPr>
-              <w:jc w:val="left"/>
-            </w:pPr>
-            <w:r>
-              <w:t>SE Domain Workflow Use Cases</w:t>
-            </w:r>
-          </w:p>
-        </w:tc>
-        <w:tc>
-          <w:tcPr>
-            <w:tcW w:w="4680" w:type="dxa"/>
-            <w:vMerge w:val="restart"/>
-          </w:tcPr>
-          <w:p>
-            <w:pPr>
-              <w:jc w:val="left"/>
-            </w:pPr>
-            <w:r>
-              <w:t>Integrate Human Domain Constraints</w:t>
-            </w:r>
-          </w:p>
-        </w:tc>
-      </w:tr>
-      <w:tr>
-        <w:trPr>
-          <w:cantSplit/>
-          <w:trHeight w:val="269"/>
-          <w:jc w:val="center"/>
-        </w:trPr>
-        <w:tc>
-          <w:tcPr>
-            <w:tcW w:w="4680" w:type="dxa"/>
-            <w:vMerge w:val="restart"/>
-          </w:tcPr>
-          <w:p>
-            <w:pPr>
-              <w:jc w:val="left"/>
-            </w:pPr>
-            <w:r>
-              <w:t>SE Domain Workflow Use Cases</w:t>
-            </w:r>
-          </w:p>
-        </w:tc>
-        <w:tc>
-          <w:tcPr>
-            <w:tcW w:w="4680" w:type="dxa"/>
-            <w:vMerge w:val="restart"/>
-          </w:tcPr>
-          <w:p>
-            <w:pPr>
-              <w:jc w:val="left"/>
-            </w:pPr>
-            <w:r>
-              <w:t>Perform Environmental Engineering</w:t>
-            </w:r>
-          </w:p>
-        </w:tc>
-      </w:tr>
-      <w:tr>
-        <w:trPr>
-          <w:cantSplit/>
-          <w:trHeight w:val="269"/>
-          <w:jc w:val="center"/>
-        </w:trPr>
-        <w:tc>
-          <w:tcPr>
-            <w:tcW w:w="4680" w:type="dxa"/>
-            <w:vMerge w:val="restart"/>
-          </w:tcPr>
-          <w:p>
-            <w:pPr>
-              <w:jc w:val="left"/>
-            </w:pPr>
-            <w:r>
-              <w:t>SE Domain Workflow Use Cases</w:t>
-            </w:r>
-          </w:p>
-        </w:tc>
-        <w:tc>
-          <w:tcPr>
-            <w:tcW w:w="4680" w:type="dxa"/>
-            <w:vMerge w:val="restart"/>
-          </w:tcPr>
-          <w:p>
-            <w:pPr>
-              <w:jc w:val="left"/>
-            </w:pPr>
-            <w:r>
-              <w:t>Collaborate with Implementation Domain Team</w:t>
-            </w:r>
-          </w:p>
-        </w:tc>
-      </w:tr>
-      <w:tr>
-        <w:trPr>
-          <w:cantSplit/>
-          <w:trHeight w:val="269"/>
-          <w:jc w:val="center"/>
-        </w:trPr>
-        <w:tc>
-          <w:tcPr>
-            <w:tcW w:w="4680" w:type="dxa"/>
-            <w:vMerge w:val="restart"/>
-          </w:tcPr>
-          <w:p>
-            <w:pPr>
-              <w:jc w:val="left"/>
-            </w:pPr>
-            <w:r>
-              <w:t>SE Domain Workflow Use Cases</w:t>
-            </w:r>
-          </w:p>
-        </w:tc>
-        <w:tc>
-          <w:tcPr>
-            <w:tcW w:w="4680" w:type="dxa"/>
-            <w:vMerge w:val="restart"/>
-          </w:tcPr>
-          <w:p>
-            <w:pPr>
-              <w:jc w:val="left"/>
-            </w:pPr>
-            <w:r>
-              <w:t>Perform EMI Engineering</w:t>
-            </w:r>
-          </w:p>
-        </w:tc>
-      </w:tr>
-      <w:tr>
-        <w:trPr>
-          <w:cantSplit/>
-          <w:trHeight w:val="269"/>
-          <w:jc w:val="center"/>
-        </w:trPr>
-        <w:tc>
-          <w:tcPr>
-            <w:tcW w:w="4680" w:type="dxa"/>
-            <w:vMerge w:val="restart"/>
-          </w:tcPr>
-          <w:p>
-            <w:pPr>
-              <w:jc w:val="left"/>
-            </w:pPr>
-            <w:r>
-              <w:t>Validation and Verification Workflow Use Cases</w:t>
-            </w:r>
-          </w:p>
-        </w:tc>
-        <w:tc>
-          <w:tcPr>
-            <w:tcW w:w="4680" w:type="dxa"/>
-            <w:vMerge w:val="restart"/>
-          </w:tcPr>
-          <w:p>
-            <w:pPr>
-              <w:jc w:val="left"/>
-            </w:pPr>
-            <w:r>
-              <w:t>Develop Verification Plan and Procedures</w:t>
-            </w:r>
-          </w:p>
-        </w:tc>
-      </w:tr>
-      <w:tr>
-        <w:trPr>
-          <w:cantSplit/>
-          <w:trHeight w:val="269"/>
-          <w:jc w:val="center"/>
-        </w:trPr>
-        <w:tc>
-          <w:tcPr>
-            <w:tcW w:w="4680" w:type="dxa"/>
-            <w:vMerge w:val="restart"/>
-          </w:tcPr>
-          <w:p>
-            <w:pPr>
-              <w:jc w:val="left"/>
-            </w:pPr>
-            <w:r>
-              <w:t>Validation and Verification Workflow Use Cases</w:t>
-            </w:r>
-          </w:p>
-        </w:tc>
-        <w:tc>
-          <w:tcPr>
-            <w:tcW w:w="4680" w:type="dxa"/>
-            <w:vMerge w:val="restart"/>
-          </w:tcPr>
-          <w:p>
-            <w:pPr>
-              <w:jc w:val="left"/>
-            </w:pPr>
-            <w:r>
-              <w:t>Develop a System Integration Plan</w:t>
-            </w:r>
-          </w:p>
-        </w:tc>
-      </w:tr>
-      <w:tr>
-        <w:trPr>
-          <w:cantSplit/>
-          <w:trHeight w:val="269"/>
-          <w:jc w:val="center"/>
-        </w:trPr>
-        <w:tc>
-          <w:tcPr>
-            <w:tcW w:w="4680" w:type="dxa"/>
-            <w:vMerge w:val="restart"/>
-          </w:tcPr>
-          <w:p>
-            <w:pPr>
-              <w:jc w:val="left"/>
-            </w:pPr>
-            <w:r>
-              <w:t>Validation and Verification Workflow Use Cases</w:t>
-            </w:r>
-          </w:p>
-        </w:tc>
-        <w:tc>
-          <w:tcPr>
-            <w:tcW w:w="4680" w:type="dxa"/>
-            <w:vMerge w:val="restart"/>
-          </w:tcPr>
-          <w:p>
-            <w:pPr>
-              <w:jc w:val="left"/>
-            </w:pPr>
-            <w:r>
-              <w:t>Execute a Verification Test Procedure</w:t>
-            </w:r>
-          </w:p>
-        </w:tc>
-      </w:tr>
-      <w:tr>
-        <w:trPr>
-          <w:cantSplit/>
-          <w:trHeight w:val="269"/>
-          <w:jc w:val="center"/>
-        </w:trPr>
-        <w:tc>
-          <w:tcPr>
-            <w:tcW w:w="4680" w:type="dxa"/>
-            <w:vMerge w:val="restart"/>
-          </w:tcPr>
-          <w:p>
-            <w:pPr>
-              <w:jc w:val="left"/>
-            </w:pPr>
-            <w:r>
-              <w:t>Validation and Verification Workflow Use Cases</w:t>
-            </w:r>
-          </w:p>
-        </w:tc>
-        <w:tc>
-          <w:tcPr>
-            <w:tcW w:w="4680" w:type="dxa"/>
-            <w:vMerge w:val="restart"/>
-          </w:tcPr>
-          <w:p>
-            <w:pPr>
-              <w:jc w:val="left"/>
-            </w:pPr>
-            <w:r>
-              <w:t>Provide V</w:t>
-            </w:r>
-            <w:r>
-              <w:t>&amp;</w:t>
-            </w:r>
-            <w:r>
-              <w:t>V Status</w:t>
-            </w:r>
-          </w:p>
-        </w:tc>
-      </w:tr>
-      <w:tr>
-        <w:trPr>
-          <w:cantSplit/>
-          <w:trHeight w:val="269"/>
-          <w:jc w:val="center"/>
-        </w:trPr>
-        <w:tc>
-          <w:tcPr>
-            <w:tcW w:w="4680" w:type="dxa"/>
-            <w:vMerge w:val="restart"/>
-          </w:tcPr>
-          <w:p>
-            <w:pPr>
-              <w:jc w:val="left"/>
-            </w:pPr>
-            <w:r>
-              <w:t>Production Stage</w:t>
-            </w:r>
-          </w:p>
-        </w:tc>
-        <w:tc>
-          <w:tcPr>
-            <w:tcW w:w="4680" w:type="dxa"/>
-            <w:vMerge w:val="restart"/>
-          </w:tcPr>
-          <w:p>
-            <w:pPr>
-              <w:jc w:val="left"/>
-            </w:pPr>
-            <w:r>
-              <w:t xml:space="preserve">Support </w:t>
-            </w:r>
-            <w:proofErr w:type="spellStart"/>
-            <w:r>
-              <w:t>Produceability</w:t>
-            </w:r>
-            <w:proofErr w:type="spellEnd"/>
-            <w:r>
-              <w:t xml:space="preserve"> Engineering</w:t>
-            </w:r>
-          </w:p>
-        </w:tc>
-      </w:tr>
-      <w:tr>
-        <w:trPr>
-          <w:cantSplit/>
-          <w:trHeight w:val="269"/>
-          <w:jc w:val="center"/>
-        </w:trPr>
-        <w:tc>
-          <w:tcPr>
-            <w:tcW w:w="4680" w:type="dxa"/>
-            <w:vMerge w:val="restart"/>
-          </w:tcPr>
-          <w:p>
-            <w:pPr>
-              <w:jc w:val="left"/>
-            </w:pPr>
-            <w:r>
-              <w:t>Product and Service Life Management Stage</w:t>
-            </w:r>
-          </w:p>
-        </w:tc>
-        <w:tc>
-          <w:tcPr>
-            <w:tcW w:w="4680" w:type="dxa"/>
-            <w:vMerge w:val="restart"/>
-          </w:tcPr>
-          <w:p>
-            <w:pPr>
-              <w:jc w:val="left"/>
-            </w:pPr>
-            <w:r>
-              <w:t>Support Initial Installation</w:t>
-            </w:r>
-          </w:p>
-        </w:tc>
-      </w:tr>
-      <w:tr>
-        <w:trPr>
-          <w:cantSplit/>
-          <w:trHeight w:val="269"/>
-          <w:jc w:val="center"/>
-        </w:trPr>
-        <w:tc>
-          <w:tcPr>
-            <w:tcW w:w="4680" w:type="dxa"/>
-            <w:vMerge w:val="restart"/>
-          </w:tcPr>
-          <w:p>
-            <w:pPr>
-              <w:jc w:val="left"/>
-            </w:pPr>
-            <w:r>
-              <w:t>Product and Service Life Management Stage</w:t>
-            </w:r>
-          </w:p>
-        </w:tc>
-        <w:tc>
-          <w:tcPr>
-            <w:tcW w:w="4680" w:type="dxa"/>
-            <w:vMerge w:val="restart"/>
-          </w:tcPr>
-          <w:p>
-            <w:pPr>
-              <w:jc w:val="left"/>
-            </w:pPr>
-            <w:r>
-              <w:t>Architect Sustainability System</w:t>
-            </w:r>
-          </w:p>
-        </w:tc>
-      </w:tr>
-      <w:tr>
-        <w:trPr>
-          <w:cantSplit/>
-          <w:trHeight w:val="269"/>
-          <w:jc w:val="center"/>
-        </w:trPr>
-        <w:tc>
-          <w:tcPr>
-            <w:tcW w:w="4680" w:type="dxa"/>
-            <w:vMerge w:val="restart"/>
-          </w:tcPr>
-          <w:p>
-            <w:pPr>
-              <w:jc w:val="left"/>
-            </w:pPr>
-            <w:r>
-              <w:t>Product and Service Life Management Stage</w:t>
-            </w:r>
-          </w:p>
-        </w:tc>
-        <w:tc>
-          <w:tcPr>
-            <w:tcW w:w="4680" w:type="dxa"/>
-            <w:vMerge w:val="restart"/>
-          </w:tcPr>
-          <w:p>
-            <w:pPr>
-              <w:jc w:val="left"/>
-            </w:pPr>
-            <w:r>
-              <w:t>Process Change Request</w:t>
-            </w:r>
-          </w:p>
-        </w:tc>
-      </w:tr>
-      <w:tr>
-        <w:trPr>
-          <w:cantSplit/>
-          <w:trHeight w:val="269"/>
-          <w:jc w:val="center"/>
-        </w:trPr>
-        <w:tc>
-          <w:tcPr>
-            <w:tcW w:w="4680" w:type="dxa"/>
-            <w:vMerge w:val="restart"/>
-          </w:tcPr>
-          <w:p>
-            <w:pPr>
-              <w:jc w:val="left"/>
-            </w:pPr>
-            <w:r>
-              <w:t>Product and Service Life Management Stage</w:t>
-            </w:r>
-          </w:p>
-        </w:tc>
-        <w:tc>
-          <w:tcPr>
-            <w:tcW w:w="4680" w:type="dxa"/>
-            <w:vMerge w:val="restart"/>
-          </w:tcPr>
-          <w:p>
-            <w:pPr>
-              <w:jc w:val="left"/>
-            </w:pPr>
-            <w:r>
-              <w:t>Support System Modernization Plan</w:t>
-            </w:r>
-          </w:p>
-        </w:tc>
-      </w:tr>
-      <w:tr>
-        <w:trPr>
-          <w:cantSplit/>
-          <w:trHeight w:val="269"/>
-          <w:jc w:val="center"/>
-        </w:trPr>
-        <w:tc>
-          <w:tcPr>
-            <w:tcW w:w="4680" w:type="dxa"/>
-            <w:vMerge w:val="restart"/>
-          </w:tcPr>
-          <w:p>
-            <w:pPr>
-              <w:jc w:val="left"/>
-            </w:pPr>
-            <w:r>
-              <w:t>Product and Service Life Management Stage</w:t>
-            </w:r>
-          </w:p>
-        </w:tc>
-        <w:tc>
-          <w:tcPr>
-            <w:tcW w:w="4680" w:type="dxa"/>
-            <w:vMerge w:val="restart"/>
-          </w:tcPr>
-          <w:p>
-            <w:pPr>
-              <w:jc w:val="left"/>
-            </w:pPr>
-            <w:r>
-              <w:t>Support System Disposal and Retirement</w:t>
-            </w:r>
-          </w:p>
-        </w:tc>
-      </w:tr>
-    </w:tbl>
-    <w:p>
-      <w:pPr>
-        <w:pStyle w:val="Heading2"/>
-        <w:numPr>
-          <w:ilvl w:val="1"/>
-          <w:numId w:val="6"/>
-        </w:numPr>
-      </w:pPr>
-      <w:bookmarkStart w:id="48" w:name="_Toc435109158"/>
-      <w:r>
-        <w:lastRenderedPageBreak/>
-        <w:t>Table of Actors</w:t>
       </w:r>
       <w:bookmarkEnd w:id="48"/>
     </w:p>
@@ -11119,36 +9765,23 @@
         <w:pStyle w:val="Caption"/>
         <w:keepNext/>
       </w:pPr>
-      <w:bookmarkStart w:id="49" w:name="_refBookmark62"/>
-      <w:bookmarkStart w:id="50" w:name="_refBookmark63"/>
-      <w:bookmarkStart w:id="51" w:name="_Toc435109174"/>
+      <w:bookmarkStart w:id="49" w:name="_refBookmark60"/>
+      <w:bookmarkStart w:id="50" w:name="_refBookmark61"/>
+      <w:bookmarkStart w:id="51" w:name="_Toc435109173"/>
       <w:r>
         <w:t xml:space="preserve">Table </w:t>
       </w:r>
-      <w:r>
-        <w:fldChar w:fldCharType="begin"/>
-      </w:r>
-      <w:r>
-        <w:instrText xml:space="preserve"> SEQ Table \* ARABIC </w:instrText>
-      </w:r>
-      <w:r>
-        <w:fldChar w:fldCharType="separate"/>
-      </w:r>
-      <w:r>
-        <w:rPr>
-          <w:noProof/>
-        </w:rPr>
-        <w:t>3</w:t>
-      </w:r>
-      <w:r>
-        <w:rPr>
-          <w:noProof/>
-        </w:rPr>
-        <w:fldChar w:fldCharType="end"/>
-      </w:r>
+      <w:fldSimple w:instr=" SEQ Table \* ARABIC ">
+        <w:r>
+          <w:rPr>
+            <w:noProof/>
+          </w:rPr>
+          <w:t>2</w:t>
+        </w:r>
+      </w:fldSimple>
       <w:bookmarkEnd w:id="49"/>
       <w:r>
-        <w:t>: List of Actors</w:t>
+        <w:t>: List of Use Cases</w:t>
       </w:r>
       <w:bookmarkEnd w:id="50"/>
       <w:bookmarkEnd w:id="51"/>
@@ -11177,7 +9810,7 @@
           </w:tcPr>
           <w:p>
             <w:r>
-              <w:t>Name</w:t>
+              <w:t>Owner</w:t>
             </w:r>
           </w:p>
         </w:tc>
@@ -11188,7 +9821,7 @@
           </w:tcPr>
           <w:p>
             <w:r>
-              <w:t>Description</w:t>
+              <w:t>Name</w:t>
             </w:r>
           </w:p>
         </w:tc>
@@ -11209,7 +9842,7 @@
               <w:jc w:val="left"/>
             </w:pPr>
             <w:r>
-              <w:t>Manufacturing</w:t>
+              <w:t>Exploratory and Concept Stage</w:t>
             </w:r>
           </w:p>
         </w:tc>
@@ -11223,13 +9856,7 @@
               <w:jc w:val="left"/>
             </w:pPr>
             <w:r>
-              <w:t>Manufacturing engineering is a discipline of engineering dealing with different manufacturing practices and includes the research, design and development of systems, processes, machines, tools and equipment. The manufacturing engineer</w:t>
-            </w:r>
-            <w:r>
-              <w:t>’</w:t>
-            </w:r>
-            <w:r>
-              <w:t xml:space="preserve">s primary focus is to turn raw materials into a new or updated product in the most economic, efficient and effective way possible [8]. </w:t>
+              <w:t>Response to a Customer Request</w:t>
             </w:r>
           </w:p>
         </w:tc>
@@ -11250,7 +9877,7 @@
               <w:jc w:val="left"/>
             </w:pPr>
             <w:r>
-              <w:t>Program Management</w:t>
+              <w:t>Exploratory and Concept Stage</w:t>
             </w:r>
           </w:p>
         </w:tc>
@@ -11264,7 +9891,7 @@
               <w:jc w:val="left"/>
             </w:pPr>
             <w:r>
-              <w:t>** consider product manager</w:t>
+              <w:t>Analyze Stakeholders Needs</w:t>
             </w:r>
           </w:p>
         </w:tc>
@@ -11285,7 +9912,7 @@
               <w:jc w:val="left"/>
             </w:pPr>
             <w:r>
-              <w:t>Engineering Management</w:t>
+              <w:t>Exploratory and Concept Stage</w:t>
             </w:r>
           </w:p>
         </w:tc>
@@ -11299,7 +9926,7 @@
               <w:jc w:val="left"/>
             </w:pPr>
             <w:r>
-              <w:t>Engineering Management is a specialized form of management that is concerned with the application of engineering principles to business practice. Engineering management is a career that brings together the technological problem-solving savvy of engineering and the organizational, administrative, and planning abilities of management in order to oversee complex enterprises from conception to completion. [8]</w:t>
+              <w:t>Derive System Requirements</w:t>
             </w:r>
           </w:p>
         </w:tc>
@@ -11320,7 +9947,7 @@
               <w:jc w:val="left"/>
             </w:pPr>
             <w:r>
-              <w:t>Customer</w:t>
+              <w:t>Exploratory and Concept Stage</w:t>
             </w:r>
           </w:p>
         </w:tc>
@@ -11334,7 +9961,7 @@
               <w:jc w:val="left"/>
             </w:pPr>
             <w:r>
-              <w:t>A customer (sometimes known as a client, buyer, or purchaser) is the recipient of a good, service, product, or idea, obtained from a seller, vendor, or supplier for a monetary or other valuable consideration. [8]</w:t>
+              <w:t>Analyze System Life-cycle Costs</w:t>
             </w:r>
           </w:p>
         </w:tc>
@@ -11355,7 +9982,7 @@
               <w:jc w:val="left"/>
             </w:pPr>
             <w:r>
-              <w:t>Software Engineering</w:t>
+              <w:t>Management Workflow Use Cases</w:t>
             </w:r>
           </w:p>
         </w:tc>
@@ -11369,7 +9996,7 @@
               <w:jc w:val="left"/>
             </w:pPr>
             <w:r>
-              <w:t>Software engineers apply the principles of software engineering to the design, development, maintenance, testing, and evaluation of the software and systems that make computers or anything containing software work.[8]</w:t>
+              <w:t>Plan a Development Cycle</w:t>
             </w:r>
           </w:p>
         </w:tc>
@@ -11390,7 +10017,7 @@
               <w:jc w:val="left"/>
             </w:pPr>
             <w:r>
-              <w:t>Mechanical Engineering</w:t>
+              <w:t>Management Workflow Use Cases</w:t>
             </w:r>
           </w:p>
         </w:tc>
@@ -11404,7 +10031,7 @@
               <w:jc w:val="left"/>
             </w:pPr>
             <w:r>
-              <w:t>Mechanical engineering is the discipline that applies the principles of engineering, physics, and materials science for the design, analysis, manufacturing, and maintenance of mechanical systems. It is the branch of engineering that involves the design, production, and operation of machinery [8].</w:t>
+              <w:t>Manage SE Development Progress</w:t>
             </w:r>
           </w:p>
         </w:tc>
@@ -11425,8 +10052,7 @@
               <w:jc w:val="left"/>
             </w:pPr>
             <w:r>
-              <w:lastRenderedPageBreak/>
-              <w:t>Electrical Engineering</w:t>
+              <w:t>Management Workflow Use Cases</w:t>
             </w:r>
           </w:p>
         </w:tc>
@@ -11440,7 +10066,7 @@
               <w:jc w:val="left"/>
             </w:pPr>
             <w:r>
-              <w:t>Electrical engineers apply the principles of electrical engineering to the design, development, maintenance and testing of electrical equipment. Electrical engineering includes the study and application of electricity, electronics, and electromagnetism. [8]</w:t>
+              <w:t>Manage SE Development Environment</w:t>
             </w:r>
           </w:p>
         </w:tc>
@@ -11461,7 +10087,7 @@
               <w:jc w:val="left"/>
             </w:pPr>
             <w:r>
-              <w:t>Stakeholder</w:t>
+              <w:t>Management Workflow Use Cases</w:t>
             </w:r>
           </w:p>
         </w:tc>
@@ -11475,28 +10101,7 @@
               <w:jc w:val="left"/>
             </w:pPr>
             <w:r>
-              <w:t>A person, group or organization with an interest in a project. [8]</w:t>
-            </w:r>
-            <w:r>
-              <w:br/>
-            </w:r>
-            <w:r>
-              <w:br/>
-              <w:t>A party having a right, share or claim in a system or in its</w:t>
-            </w:r>
-            <w:r>
-              <w:br/>
-              <w:t>possession of characteristics that meet that party</w:t>
-            </w:r>
-            <w:r>
-              <w:t>’</w:t>
-            </w:r>
-            <w:r>
-              <w:t>s needs and</w:t>
-            </w:r>
-            <w:r>
-              <w:br/>
-              <w:t>expectations.[2]</w:t>
+              <w:t>Create a Baseline</w:t>
             </w:r>
           </w:p>
         </w:tc>
@@ -11517,7 +10122,7 @@
               <w:jc w:val="left"/>
             </w:pPr>
             <w:r>
-              <w:t>Support</w:t>
+              <w:t>SE Domain Workflow Use Cases</w:t>
             </w:r>
           </w:p>
         </w:tc>
@@ -11531,7 +10136,7 @@
               <w:jc w:val="left"/>
             </w:pPr>
             <w:r>
-              <w:t>The discipline is contracted to provide technical support to the customer for the system-of-interest. This can include installation of the systems, answering technical questions, investigating customer issues, planned maintenance, training and removal at the end of the life cycle.</w:t>
+              <w:t>Derive Product Architecture</w:t>
             </w:r>
           </w:p>
         </w:tc>
@@ -11552,7 +10157,7 @@
               <w:jc w:val="left"/>
             </w:pPr>
             <w:r>
-              <w:t>Configuration Control Board</w:t>
+              <w:t>SE Domain Workflow Use Cases</w:t>
             </w:r>
           </w:p>
         </w:tc>
@@ -11566,20 +10171,7 @@
               <w:jc w:val="left"/>
             </w:pPr>
             <w:r>
-              <w:t xml:space="preserve">Configuration Control Board (CCB) is responsible for providing a central point to coordinate, review, </w:t>
-            </w:r>
-            <w:r>
-              <w:t>evaluate</w:t>
-            </w:r>
-            <w:r>
-              <w:t xml:space="preserve">, and approve all proposed changed to baselined configurations and configuration, including hardware, software and firmware. </w:t>
-            </w:r>
-            <w:r>
-              <w:br/>
-            </w:r>
-            <w:r>
-              <w:br/>
-              <w:t xml:space="preserve">The CCB contains members from all relevant stakeholders, which can include members from Program Management, Manufacturing, all Engineering disciplines and Support, </w:t>
+              <w:t>Evaluate System Safety</w:t>
             </w:r>
           </w:p>
         </w:tc>
@@ -11593,6 +10185,1228 @@
         <w:tc>
           <w:tcPr>
             <w:tcW w:w="4680" w:type="dxa"/>
+            <w:vMerge w:val="restart"/>
+          </w:tcPr>
+          <w:p>
+            <w:pPr>
+              <w:jc w:val="left"/>
+            </w:pPr>
+            <w:r>
+              <w:t>SE Domain Workflow Use Cases</w:t>
+            </w:r>
+          </w:p>
+        </w:tc>
+        <w:tc>
+          <w:tcPr>
+            <w:tcW w:w="4680" w:type="dxa"/>
+            <w:vMerge w:val="restart"/>
+          </w:tcPr>
+          <w:p>
+            <w:pPr>
+              <w:jc w:val="left"/>
+            </w:pPr>
+            <w:r>
+              <w:t>Perform System RMA Engineering</w:t>
+            </w:r>
+          </w:p>
+        </w:tc>
+      </w:tr>
+      <w:tr>
+        <w:trPr>
+          <w:cantSplit/>
+          <w:trHeight w:val="269"/>
+          <w:jc w:val="center"/>
+        </w:trPr>
+        <w:tc>
+          <w:tcPr>
+            <w:tcW w:w="4680" w:type="dxa"/>
+            <w:vMerge w:val="restart"/>
+          </w:tcPr>
+          <w:p>
+            <w:pPr>
+              <w:jc w:val="left"/>
+            </w:pPr>
+            <w:r>
+              <w:t>SE Domain Workflow Use Cases</w:t>
+            </w:r>
+          </w:p>
+        </w:tc>
+        <w:tc>
+          <w:tcPr>
+            <w:tcW w:w="4680" w:type="dxa"/>
+            <w:vMerge w:val="restart"/>
+          </w:tcPr>
+          <w:p>
+            <w:pPr>
+              <w:jc w:val="left"/>
+            </w:pPr>
+            <w:r>
+              <w:t>Apply System Security Engineering</w:t>
+            </w:r>
+          </w:p>
+        </w:tc>
+      </w:tr>
+      <w:tr>
+        <w:trPr>
+          <w:cantSplit/>
+          <w:trHeight w:val="269"/>
+          <w:jc w:val="center"/>
+        </w:trPr>
+        <w:tc>
+          <w:tcPr>
+            <w:tcW w:w="4680" w:type="dxa"/>
+            <w:vMerge w:val="restart"/>
+          </w:tcPr>
+          <w:p>
+            <w:pPr>
+              <w:jc w:val="left"/>
+            </w:pPr>
+            <w:r>
+              <w:t>SE Domain Workflow Use Cases</w:t>
+            </w:r>
+          </w:p>
+        </w:tc>
+        <w:tc>
+          <w:tcPr>
+            <w:tcW w:w="4680" w:type="dxa"/>
+            <w:vMerge w:val="restart"/>
+          </w:tcPr>
+          <w:p>
+            <w:pPr>
+              <w:jc w:val="left"/>
+            </w:pPr>
+            <w:r>
+              <w:t>Analyze System Performance</w:t>
+            </w:r>
+          </w:p>
+        </w:tc>
+      </w:tr>
+      <w:tr>
+        <w:trPr>
+          <w:cantSplit/>
+          <w:trHeight w:val="269"/>
+          <w:jc w:val="center"/>
+        </w:trPr>
+        <w:tc>
+          <w:tcPr>
+            <w:tcW w:w="4680" w:type="dxa"/>
+            <w:vMerge w:val="restart"/>
+          </w:tcPr>
+          <w:p>
+            <w:pPr>
+              <w:jc w:val="left"/>
+            </w:pPr>
+            <w:r>
+              <w:t>SE Domain Workflow Use Cases</w:t>
+            </w:r>
+          </w:p>
+        </w:tc>
+        <w:tc>
+          <w:tcPr>
+            <w:tcW w:w="4680" w:type="dxa"/>
+            <w:vMerge w:val="restart"/>
+          </w:tcPr>
+          <w:p>
+            <w:pPr>
+              <w:jc w:val="left"/>
+            </w:pPr>
+            <w:r>
+              <w:t>Allocate and Manage SWaP</w:t>
+            </w:r>
+          </w:p>
+        </w:tc>
+      </w:tr>
+      <w:tr>
+        <w:trPr>
+          <w:cantSplit/>
+          <w:trHeight w:val="269"/>
+          <w:jc w:val="center"/>
+        </w:trPr>
+        <w:tc>
+          <w:tcPr>
+            <w:tcW w:w="4680" w:type="dxa"/>
+            <w:vMerge w:val="restart"/>
+          </w:tcPr>
+          <w:p>
+            <w:pPr>
+              <w:jc w:val="left"/>
+            </w:pPr>
+            <w:r>
+              <w:t>SE Domain Workflow Use Cases</w:t>
+            </w:r>
+          </w:p>
+        </w:tc>
+        <w:tc>
+          <w:tcPr>
+            <w:tcW w:w="4680" w:type="dxa"/>
+            <w:vMerge w:val="restart"/>
+          </w:tcPr>
+          <w:p>
+            <w:pPr>
+              <w:jc w:val="left"/>
+            </w:pPr>
+            <w:r>
+              <w:t>Perform a Trade Study</w:t>
+            </w:r>
+          </w:p>
+        </w:tc>
+      </w:tr>
+      <w:tr>
+        <w:trPr>
+          <w:cantSplit/>
+          <w:trHeight w:val="269"/>
+          <w:jc w:val="center"/>
+        </w:trPr>
+        <w:tc>
+          <w:tcPr>
+            <w:tcW w:w="4680" w:type="dxa"/>
+            <w:vMerge w:val="restart"/>
+          </w:tcPr>
+          <w:p>
+            <w:pPr>
+              <w:jc w:val="left"/>
+            </w:pPr>
+            <w:r>
+              <w:t>SE Domain Workflow Use Cases</w:t>
+            </w:r>
+          </w:p>
+        </w:tc>
+        <w:tc>
+          <w:tcPr>
+            <w:tcW w:w="4680" w:type="dxa"/>
+            <w:vMerge w:val="restart"/>
+          </w:tcPr>
+          <w:p>
+            <w:pPr>
+              <w:jc w:val="left"/>
+            </w:pPr>
+            <w:r>
+              <w:t>Analyze Behavior Correctness</w:t>
+            </w:r>
+          </w:p>
+        </w:tc>
+      </w:tr>
+      <w:tr>
+        <w:trPr>
+          <w:cantSplit/>
+          <w:trHeight w:val="269"/>
+          <w:jc w:val="center"/>
+        </w:trPr>
+        <w:tc>
+          <w:tcPr>
+            <w:tcW w:w="4680" w:type="dxa"/>
+            <w:vMerge w:val="restart"/>
+          </w:tcPr>
+          <w:p>
+            <w:pPr>
+              <w:jc w:val="left"/>
+            </w:pPr>
+            <w:r>
+              <w:t>SE Domain Workflow Use Cases</w:t>
+            </w:r>
+          </w:p>
+        </w:tc>
+        <w:tc>
+          <w:tcPr>
+            <w:tcW w:w="4680" w:type="dxa"/>
+            <w:vMerge w:val="restart"/>
+          </w:tcPr>
+          <w:p>
+            <w:pPr>
+              <w:jc w:val="left"/>
+            </w:pPr>
+            <w:r>
+              <w:t>Manage Product Lines</w:t>
+            </w:r>
+          </w:p>
+        </w:tc>
+      </w:tr>
+      <w:tr>
+        <w:trPr>
+          <w:cantSplit/>
+          <w:trHeight w:val="269"/>
+          <w:jc w:val="center"/>
+        </w:trPr>
+        <w:tc>
+          <w:tcPr>
+            <w:tcW w:w="4680" w:type="dxa"/>
+            <w:vMerge w:val="restart"/>
+          </w:tcPr>
+          <w:p>
+            <w:pPr>
+              <w:jc w:val="left"/>
+            </w:pPr>
+            <w:r>
+              <w:t>SE Domain Workflow Use Cases</w:t>
+            </w:r>
+          </w:p>
+        </w:tc>
+        <w:tc>
+          <w:tcPr>
+            <w:tcW w:w="4680" w:type="dxa"/>
+            <w:vMerge w:val="restart"/>
+          </w:tcPr>
+          <w:p>
+            <w:pPr>
+              <w:jc w:val="left"/>
+            </w:pPr>
+            <w:r>
+              <w:t>Integrate Human Domain Constraints</w:t>
+            </w:r>
+          </w:p>
+        </w:tc>
+      </w:tr>
+      <w:tr>
+        <w:trPr>
+          <w:cantSplit/>
+          <w:trHeight w:val="269"/>
+          <w:jc w:val="center"/>
+        </w:trPr>
+        <w:tc>
+          <w:tcPr>
+            <w:tcW w:w="4680" w:type="dxa"/>
+            <w:vMerge w:val="restart"/>
+          </w:tcPr>
+          <w:p>
+            <w:pPr>
+              <w:jc w:val="left"/>
+            </w:pPr>
+            <w:r>
+              <w:t>SE Domain Workflow Use Cases</w:t>
+            </w:r>
+          </w:p>
+        </w:tc>
+        <w:tc>
+          <w:tcPr>
+            <w:tcW w:w="4680" w:type="dxa"/>
+            <w:vMerge w:val="restart"/>
+          </w:tcPr>
+          <w:p>
+            <w:pPr>
+              <w:jc w:val="left"/>
+            </w:pPr>
+            <w:r>
+              <w:t>Perform Environmental Engineering</w:t>
+            </w:r>
+          </w:p>
+        </w:tc>
+      </w:tr>
+      <w:tr>
+        <w:trPr>
+          <w:cantSplit/>
+          <w:trHeight w:val="269"/>
+          <w:jc w:val="center"/>
+        </w:trPr>
+        <w:tc>
+          <w:tcPr>
+            <w:tcW w:w="4680" w:type="dxa"/>
+            <w:vMerge w:val="restart"/>
+          </w:tcPr>
+          <w:p>
+            <w:pPr>
+              <w:jc w:val="left"/>
+            </w:pPr>
+            <w:r>
+              <w:t>SE Domain Workflow Use Cases</w:t>
+            </w:r>
+          </w:p>
+        </w:tc>
+        <w:tc>
+          <w:tcPr>
+            <w:tcW w:w="4680" w:type="dxa"/>
+            <w:vMerge w:val="restart"/>
+          </w:tcPr>
+          <w:p>
+            <w:pPr>
+              <w:jc w:val="left"/>
+            </w:pPr>
+            <w:r>
+              <w:t>Collaborate with Implementation Domain Team</w:t>
+            </w:r>
+          </w:p>
+        </w:tc>
+      </w:tr>
+      <w:tr>
+        <w:trPr>
+          <w:cantSplit/>
+          <w:trHeight w:val="269"/>
+          <w:jc w:val="center"/>
+        </w:trPr>
+        <w:tc>
+          <w:tcPr>
+            <w:tcW w:w="4680" w:type="dxa"/>
+            <w:vMerge w:val="restart"/>
+          </w:tcPr>
+          <w:p>
+            <w:pPr>
+              <w:jc w:val="left"/>
+            </w:pPr>
+            <w:r>
+              <w:t>SE Domain Workflow Use Cases</w:t>
+            </w:r>
+          </w:p>
+        </w:tc>
+        <w:tc>
+          <w:tcPr>
+            <w:tcW w:w="4680" w:type="dxa"/>
+            <w:vMerge w:val="restart"/>
+          </w:tcPr>
+          <w:p>
+            <w:pPr>
+              <w:jc w:val="left"/>
+            </w:pPr>
+            <w:r>
+              <w:t>Perform EMI Engineering</w:t>
+            </w:r>
+          </w:p>
+        </w:tc>
+      </w:tr>
+      <w:tr>
+        <w:trPr>
+          <w:cantSplit/>
+          <w:trHeight w:val="269"/>
+          <w:jc w:val="center"/>
+        </w:trPr>
+        <w:tc>
+          <w:tcPr>
+            <w:tcW w:w="4680" w:type="dxa"/>
+            <w:vMerge w:val="restart"/>
+          </w:tcPr>
+          <w:p>
+            <w:pPr>
+              <w:jc w:val="left"/>
+            </w:pPr>
+            <w:r>
+              <w:t>Validation and Verification Workflow Use Cases</w:t>
+            </w:r>
+          </w:p>
+        </w:tc>
+        <w:tc>
+          <w:tcPr>
+            <w:tcW w:w="4680" w:type="dxa"/>
+            <w:vMerge w:val="restart"/>
+          </w:tcPr>
+          <w:p>
+            <w:pPr>
+              <w:jc w:val="left"/>
+            </w:pPr>
+            <w:r>
+              <w:t>Develop Verification Plan and Procedures</w:t>
+            </w:r>
+          </w:p>
+        </w:tc>
+      </w:tr>
+      <w:tr>
+        <w:trPr>
+          <w:cantSplit/>
+          <w:trHeight w:val="269"/>
+          <w:jc w:val="center"/>
+        </w:trPr>
+        <w:tc>
+          <w:tcPr>
+            <w:tcW w:w="4680" w:type="dxa"/>
+            <w:vMerge w:val="restart"/>
+          </w:tcPr>
+          <w:p>
+            <w:pPr>
+              <w:jc w:val="left"/>
+            </w:pPr>
+            <w:r>
+              <w:t>Validation and Verification Workflow Use Cases</w:t>
+            </w:r>
+          </w:p>
+        </w:tc>
+        <w:tc>
+          <w:tcPr>
+            <w:tcW w:w="4680" w:type="dxa"/>
+            <w:vMerge w:val="restart"/>
+          </w:tcPr>
+          <w:p>
+            <w:pPr>
+              <w:jc w:val="left"/>
+            </w:pPr>
+            <w:r>
+              <w:t>Develop a System Integration Plan</w:t>
+            </w:r>
+          </w:p>
+        </w:tc>
+      </w:tr>
+      <w:tr>
+        <w:trPr>
+          <w:cantSplit/>
+          <w:trHeight w:val="269"/>
+          <w:jc w:val="center"/>
+        </w:trPr>
+        <w:tc>
+          <w:tcPr>
+            <w:tcW w:w="4680" w:type="dxa"/>
+            <w:vMerge w:val="restart"/>
+          </w:tcPr>
+          <w:p>
+            <w:pPr>
+              <w:jc w:val="left"/>
+            </w:pPr>
+            <w:r>
+              <w:t>Validation and Verification Workflow Use Cases</w:t>
+            </w:r>
+          </w:p>
+        </w:tc>
+        <w:tc>
+          <w:tcPr>
+            <w:tcW w:w="4680" w:type="dxa"/>
+            <w:vMerge w:val="restart"/>
+          </w:tcPr>
+          <w:p>
+            <w:pPr>
+              <w:jc w:val="left"/>
+            </w:pPr>
+            <w:r>
+              <w:t>Execute a Verification Test Procedure</w:t>
+            </w:r>
+          </w:p>
+        </w:tc>
+      </w:tr>
+      <w:tr>
+        <w:trPr>
+          <w:cantSplit/>
+          <w:trHeight w:val="269"/>
+          <w:jc w:val="center"/>
+        </w:trPr>
+        <w:tc>
+          <w:tcPr>
+            <w:tcW w:w="4680" w:type="dxa"/>
+            <w:vMerge w:val="restart"/>
+          </w:tcPr>
+          <w:p>
+            <w:pPr>
+              <w:jc w:val="left"/>
+            </w:pPr>
+            <w:r>
+              <w:t>Validation and Verification Workflow Use Cases</w:t>
+            </w:r>
+          </w:p>
+        </w:tc>
+        <w:tc>
+          <w:tcPr>
+            <w:tcW w:w="4680" w:type="dxa"/>
+            <w:vMerge w:val="restart"/>
+          </w:tcPr>
+          <w:p>
+            <w:pPr>
+              <w:jc w:val="left"/>
+            </w:pPr>
+            <w:r>
+              <w:t>Provide V</w:t>
+            </w:r>
+            <w:r>
+              <w:t>&amp;</w:t>
+            </w:r>
+            <w:r>
+              <w:t>V Status</w:t>
+            </w:r>
+          </w:p>
+        </w:tc>
+      </w:tr>
+      <w:tr>
+        <w:trPr>
+          <w:cantSplit/>
+          <w:trHeight w:val="269"/>
+          <w:jc w:val="center"/>
+        </w:trPr>
+        <w:tc>
+          <w:tcPr>
+            <w:tcW w:w="4680" w:type="dxa"/>
+            <w:vMerge w:val="restart"/>
+          </w:tcPr>
+          <w:p>
+            <w:pPr>
+              <w:jc w:val="left"/>
+            </w:pPr>
+            <w:r>
+              <w:t>Production Stage</w:t>
+            </w:r>
+          </w:p>
+        </w:tc>
+        <w:tc>
+          <w:tcPr>
+            <w:tcW w:w="4680" w:type="dxa"/>
+            <w:vMerge w:val="restart"/>
+          </w:tcPr>
+          <w:p>
+            <w:pPr>
+              <w:jc w:val="left"/>
+            </w:pPr>
+            <w:r>
+              <w:t xml:space="preserve">Support </w:t>
+            </w:r>
+            <w:proofErr w:type="spellStart"/>
+            <w:r>
+              <w:t>Produceability</w:t>
+            </w:r>
+            <w:proofErr w:type="spellEnd"/>
+            <w:r>
+              <w:t xml:space="preserve"> Engineering</w:t>
+            </w:r>
+          </w:p>
+        </w:tc>
+      </w:tr>
+      <w:tr>
+        <w:trPr>
+          <w:cantSplit/>
+          <w:trHeight w:val="269"/>
+          <w:jc w:val="center"/>
+        </w:trPr>
+        <w:tc>
+          <w:tcPr>
+            <w:tcW w:w="4680" w:type="dxa"/>
+            <w:vMerge w:val="restart"/>
+          </w:tcPr>
+          <w:p>
+            <w:pPr>
+              <w:jc w:val="left"/>
+            </w:pPr>
+            <w:r>
+              <w:t>Product and Service Life Management Stage</w:t>
+            </w:r>
+          </w:p>
+        </w:tc>
+        <w:tc>
+          <w:tcPr>
+            <w:tcW w:w="4680" w:type="dxa"/>
+            <w:vMerge w:val="restart"/>
+          </w:tcPr>
+          <w:p>
+            <w:pPr>
+              <w:jc w:val="left"/>
+            </w:pPr>
+            <w:r>
+              <w:t>Support Initial Installation</w:t>
+            </w:r>
+          </w:p>
+        </w:tc>
+      </w:tr>
+      <w:tr>
+        <w:trPr>
+          <w:cantSplit/>
+          <w:trHeight w:val="269"/>
+          <w:jc w:val="center"/>
+        </w:trPr>
+        <w:tc>
+          <w:tcPr>
+            <w:tcW w:w="4680" w:type="dxa"/>
+            <w:vMerge w:val="restart"/>
+          </w:tcPr>
+          <w:p>
+            <w:pPr>
+              <w:jc w:val="left"/>
+            </w:pPr>
+            <w:r>
+              <w:t>Product and Service Life Management Stage</w:t>
+            </w:r>
+          </w:p>
+        </w:tc>
+        <w:tc>
+          <w:tcPr>
+            <w:tcW w:w="4680" w:type="dxa"/>
+            <w:vMerge w:val="restart"/>
+          </w:tcPr>
+          <w:p>
+            <w:pPr>
+              <w:jc w:val="left"/>
+            </w:pPr>
+            <w:r>
+              <w:t>Architect Sustainability System</w:t>
+            </w:r>
+          </w:p>
+        </w:tc>
+      </w:tr>
+      <w:tr>
+        <w:trPr>
+          <w:cantSplit/>
+          <w:trHeight w:val="269"/>
+          <w:jc w:val="center"/>
+        </w:trPr>
+        <w:tc>
+          <w:tcPr>
+            <w:tcW w:w="4680" w:type="dxa"/>
+            <w:vMerge w:val="restart"/>
+          </w:tcPr>
+          <w:p>
+            <w:pPr>
+              <w:jc w:val="left"/>
+            </w:pPr>
+            <w:r>
+              <w:t>Product and Service Life Management Stage</w:t>
+            </w:r>
+          </w:p>
+        </w:tc>
+        <w:tc>
+          <w:tcPr>
+            <w:tcW w:w="4680" w:type="dxa"/>
+            <w:vMerge w:val="restart"/>
+          </w:tcPr>
+          <w:p>
+            <w:pPr>
+              <w:jc w:val="left"/>
+            </w:pPr>
+            <w:r>
+              <w:t>Process Change Request</w:t>
+            </w:r>
+          </w:p>
+        </w:tc>
+      </w:tr>
+      <w:tr>
+        <w:trPr>
+          <w:cantSplit/>
+          <w:trHeight w:val="269"/>
+          <w:jc w:val="center"/>
+        </w:trPr>
+        <w:tc>
+          <w:tcPr>
+            <w:tcW w:w="4680" w:type="dxa"/>
+            <w:vMerge w:val="restart"/>
+          </w:tcPr>
+          <w:p>
+            <w:pPr>
+              <w:jc w:val="left"/>
+            </w:pPr>
+            <w:r>
+              <w:t>Product and Service Life Management Stage</w:t>
+            </w:r>
+          </w:p>
+        </w:tc>
+        <w:tc>
+          <w:tcPr>
+            <w:tcW w:w="4680" w:type="dxa"/>
+            <w:vMerge w:val="restart"/>
+          </w:tcPr>
+          <w:p>
+            <w:pPr>
+              <w:jc w:val="left"/>
+            </w:pPr>
+            <w:r>
+              <w:t>Support System Modernization Plan</w:t>
+            </w:r>
+          </w:p>
+        </w:tc>
+      </w:tr>
+      <w:tr>
+        <w:trPr>
+          <w:cantSplit/>
+          <w:trHeight w:val="269"/>
+          <w:jc w:val="center"/>
+        </w:trPr>
+        <w:tc>
+          <w:tcPr>
+            <w:tcW w:w="4680" w:type="dxa"/>
+            <w:vMerge w:val="restart"/>
+          </w:tcPr>
+          <w:p>
+            <w:pPr>
+              <w:jc w:val="left"/>
+            </w:pPr>
+            <w:r>
+              <w:t>Product and Service Life Management Stage</w:t>
+            </w:r>
+          </w:p>
+        </w:tc>
+        <w:tc>
+          <w:tcPr>
+            <w:tcW w:w="4680" w:type="dxa"/>
+            <w:vMerge w:val="restart"/>
+          </w:tcPr>
+          <w:p>
+            <w:pPr>
+              <w:jc w:val="left"/>
+            </w:pPr>
+            <w:r>
+              <w:t>Support System Disposal and Retirement</w:t>
+            </w:r>
+          </w:p>
+        </w:tc>
+      </w:tr>
+    </w:tbl>
+    <w:p>
+      <w:pPr>
+        <w:pStyle w:val="Heading2"/>
+        <w:numPr>
+          <w:ilvl w:val="1"/>
+          <w:numId w:val="6"/>
+        </w:numPr>
+      </w:pPr>
+      <w:bookmarkStart w:id="52" w:name="_Toc435109158"/>
+      <w:r>
+        <w:lastRenderedPageBreak/>
+        <w:t>Table of Actors</w:t>
+      </w:r>
+      <w:bookmarkEnd w:id="52"/>
+    </w:p>
+    <w:p>
+      <w:pPr>
+        <w:pStyle w:val="Caption"/>
+        <w:keepNext/>
+      </w:pPr>
+      <w:bookmarkStart w:id="53" w:name="_refBookmark62"/>
+      <w:bookmarkStart w:id="54" w:name="_refBookmark63"/>
+      <w:bookmarkStart w:id="55" w:name="_Toc435109174"/>
+      <w:r>
+        <w:t xml:space="preserve">Table </w:t>
+      </w:r>
+      <w:fldSimple w:instr=" SEQ Table \* ARABIC ">
+        <w:r>
+          <w:rPr>
+            <w:noProof/>
+          </w:rPr>
+          <w:t>3</w:t>
+        </w:r>
+      </w:fldSimple>
+      <w:bookmarkEnd w:id="53"/>
+      <w:r>
+        <w:t>: List of Actors</w:t>
+      </w:r>
+      <w:bookmarkEnd w:id="54"/>
+      <w:bookmarkEnd w:id="55"/>
+    </w:p>
+    <w:tbl>
+      <w:tblPr>
+        <w:tblStyle w:val="TableGrid"/>
+        <w:tblW w:w="0" w:type="auto"/>
+        <w:jc w:val="center"/>
+        <w:tblLook w:val="04A0" w:firstRow="1" w:lastRow="0" w:firstColumn="1" w:lastColumn="0" w:noHBand="0" w:noVBand="1"/>
+      </w:tblPr>
+      <w:tblGrid>
+        <w:gridCol w:w="4675"/>
+        <w:gridCol w:w="4675"/>
+      </w:tblGrid>
+      <w:tr>
+        <w:trPr>
+          <w:trHeight w:val="269"/>
+          <w:tblHeader/>
+          <w:jc w:val="center"/>
+        </w:trPr>
+        <w:tc>
+          <w:tcPr>
+            <w:tcW w:w="4680" w:type="dxa"/>
+            <w:vMerge w:val="restart"/>
+          </w:tcPr>
+          <w:p>
+            <w:r>
+              <w:t>Name</w:t>
+            </w:r>
+          </w:p>
+        </w:tc>
+        <w:tc>
+          <w:tcPr>
+            <w:tcW w:w="4680" w:type="dxa"/>
+            <w:vMerge w:val="restart"/>
+          </w:tcPr>
+          <w:p>
+            <w:r>
+              <w:t>Description</w:t>
+            </w:r>
+          </w:p>
+        </w:tc>
+      </w:tr>
+      <w:tr>
+        <w:trPr>
+          <w:cantSplit/>
+          <w:trHeight w:val="269"/>
+          <w:jc w:val="center"/>
+        </w:trPr>
+        <w:tc>
+          <w:tcPr>
+            <w:tcW w:w="4680" w:type="dxa"/>
+            <w:vMerge w:val="restart"/>
+          </w:tcPr>
+          <w:p>
+            <w:pPr>
+              <w:jc w:val="left"/>
+            </w:pPr>
+            <w:r>
+              <w:t>Manufacturing</w:t>
+            </w:r>
+          </w:p>
+        </w:tc>
+        <w:tc>
+          <w:tcPr>
+            <w:tcW w:w="4680" w:type="dxa"/>
+            <w:vMerge w:val="restart"/>
+          </w:tcPr>
+          <w:p>
+            <w:pPr>
+              <w:jc w:val="left"/>
+            </w:pPr>
+            <w:r>
+              <w:t>Manufacturing engineering is a discipline of engineering dealing with different manufacturing practices and includes the research, design and development of systems, processes, machines, tools and equipment. The manufacturing engineer</w:t>
+            </w:r>
+            <w:r>
+              <w:t>’</w:t>
+            </w:r>
+            <w:r>
+              <w:t xml:space="preserve">s primary focus is to turn raw materials into a new or updated product in the most economic, efficient and effective way possible [8]. </w:t>
+            </w:r>
+          </w:p>
+        </w:tc>
+      </w:tr>
+      <w:tr>
+        <w:trPr>
+          <w:cantSplit/>
+          <w:trHeight w:val="269"/>
+          <w:jc w:val="center"/>
+        </w:trPr>
+        <w:tc>
+          <w:tcPr>
+            <w:tcW w:w="4680" w:type="dxa"/>
+            <w:vMerge w:val="restart"/>
+          </w:tcPr>
+          <w:p>
+            <w:pPr>
+              <w:jc w:val="left"/>
+            </w:pPr>
+            <w:r>
+              <w:t>Program Management</w:t>
+            </w:r>
+          </w:p>
+        </w:tc>
+        <w:tc>
+          <w:tcPr>
+            <w:tcW w:w="4680" w:type="dxa"/>
+            <w:vMerge w:val="restart"/>
+          </w:tcPr>
+          <w:p>
+            <w:pPr>
+              <w:jc w:val="left"/>
+            </w:pPr>
+            <w:r>
+              <w:t>** consider product manager</w:t>
+            </w:r>
+          </w:p>
+        </w:tc>
+      </w:tr>
+      <w:tr>
+        <w:trPr>
+          <w:cantSplit/>
+          <w:trHeight w:val="269"/>
+          <w:jc w:val="center"/>
+        </w:trPr>
+        <w:tc>
+          <w:tcPr>
+            <w:tcW w:w="4680" w:type="dxa"/>
+            <w:vMerge w:val="restart"/>
+          </w:tcPr>
+          <w:p>
+            <w:pPr>
+              <w:jc w:val="left"/>
+            </w:pPr>
+            <w:r>
+              <w:t>Engineering Management</w:t>
+            </w:r>
+          </w:p>
+        </w:tc>
+        <w:tc>
+          <w:tcPr>
+            <w:tcW w:w="4680" w:type="dxa"/>
+            <w:vMerge w:val="restart"/>
+          </w:tcPr>
+          <w:p>
+            <w:pPr>
+              <w:jc w:val="left"/>
+            </w:pPr>
+            <w:r>
+              <w:t>Engineering Management is a specialized form of management that is concerned with the application of engineering principles to business practice. Engineering management is a career that brings together the technological problem-solving savvy of engineering and the organizational, administrative, and planning abilities of management in order to oversee complex enterprises from conception to completion. [8]</w:t>
+            </w:r>
+          </w:p>
+        </w:tc>
+      </w:tr>
+      <w:tr>
+        <w:trPr>
+          <w:cantSplit/>
+          <w:trHeight w:val="269"/>
+          <w:jc w:val="center"/>
+        </w:trPr>
+        <w:tc>
+          <w:tcPr>
+            <w:tcW w:w="4680" w:type="dxa"/>
+            <w:vMerge w:val="restart"/>
+          </w:tcPr>
+          <w:p>
+            <w:pPr>
+              <w:jc w:val="left"/>
+            </w:pPr>
+            <w:r>
+              <w:t>Customer</w:t>
+            </w:r>
+          </w:p>
+        </w:tc>
+        <w:tc>
+          <w:tcPr>
+            <w:tcW w:w="4680" w:type="dxa"/>
+            <w:vMerge w:val="restart"/>
+          </w:tcPr>
+          <w:p>
+            <w:pPr>
+              <w:jc w:val="left"/>
+            </w:pPr>
+            <w:r>
+              <w:t>A customer (sometimes known as a client, buyer, or purchaser) is the recipient of a good, service, product, or idea, obtained from a seller, vendor, or supplier for a monetary or other valuable consideration. [8]</w:t>
+            </w:r>
+          </w:p>
+        </w:tc>
+      </w:tr>
+      <w:tr>
+        <w:trPr>
+          <w:cantSplit/>
+          <w:trHeight w:val="269"/>
+          <w:jc w:val="center"/>
+        </w:trPr>
+        <w:tc>
+          <w:tcPr>
+            <w:tcW w:w="4680" w:type="dxa"/>
+            <w:vMerge w:val="restart"/>
+          </w:tcPr>
+          <w:p>
+            <w:pPr>
+              <w:jc w:val="left"/>
+            </w:pPr>
+            <w:r>
+              <w:t>Software Engineering</w:t>
+            </w:r>
+          </w:p>
+        </w:tc>
+        <w:tc>
+          <w:tcPr>
+            <w:tcW w:w="4680" w:type="dxa"/>
+            <w:vMerge w:val="restart"/>
+          </w:tcPr>
+          <w:p>
+            <w:pPr>
+              <w:jc w:val="left"/>
+            </w:pPr>
+            <w:r>
+              <w:t>Software engineers apply the principles of software engineering to the design, development, maintenance, testing, and evaluation of the software and systems that make computers or anything containing software work.[8]</w:t>
+            </w:r>
+          </w:p>
+        </w:tc>
+      </w:tr>
+      <w:tr>
+        <w:trPr>
+          <w:cantSplit/>
+          <w:trHeight w:val="269"/>
+          <w:jc w:val="center"/>
+        </w:trPr>
+        <w:tc>
+          <w:tcPr>
+            <w:tcW w:w="4680" w:type="dxa"/>
+            <w:vMerge w:val="restart"/>
+          </w:tcPr>
+          <w:p>
+            <w:pPr>
+              <w:jc w:val="left"/>
+            </w:pPr>
+            <w:r>
+              <w:t>Mechanical Engineering</w:t>
+            </w:r>
+          </w:p>
+        </w:tc>
+        <w:tc>
+          <w:tcPr>
+            <w:tcW w:w="4680" w:type="dxa"/>
+            <w:vMerge w:val="restart"/>
+          </w:tcPr>
+          <w:p>
+            <w:pPr>
+              <w:jc w:val="left"/>
+            </w:pPr>
+            <w:r>
+              <w:t>Mechanical engineering is the discipline that applies the principles of engineering, physics, and materials science for the design, analysis, manufacturing, and maintenance of mechanical systems. It is the branch of engineering that involves the design, production, and operation of machinery [8].</w:t>
+            </w:r>
+          </w:p>
+        </w:tc>
+      </w:tr>
+      <w:tr>
+        <w:trPr>
+          <w:cantSplit/>
+          <w:trHeight w:val="269"/>
+          <w:jc w:val="center"/>
+        </w:trPr>
+        <w:tc>
+          <w:tcPr>
+            <w:tcW w:w="4680" w:type="dxa"/>
+            <w:vMerge w:val="restart"/>
+          </w:tcPr>
+          <w:p>
+            <w:pPr>
+              <w:jc w:val="left"/>
+            </w:pPr>
+            <w:r>
+              <w:lastRenderedPageBreak/>
+              <w:t>Electrical Engineering</w:t>
+            </w:r>
+          </w:p>
+        </w:tc>
+        <w:tc>
+          <w:tcPr>
+            <w:tcW w:w="4680" w:type="dxa"/>
+            <w:vMerge w:val="restart"/>
+          </w:tcPr>
+          <w:p>
+            <w:pPr>
+              <w:jc w:val="left"/>
+            </w:pPr>
+            <w:r>
+              <w:t>Electrical engineers apply the principles of electrical engineering to the design, development, maintenance and testing of electrical equipment. Electrical engineering includes the study and application of electricity, electronics, and electromagnetism. [8]</w:t>
+            </w:r>
+          </w:p>
+        </w:tc>
+      </w:tr>
+      <w:tr>
+        <w:trPr>
+          <w:cantSplit/>
+          <w:trHeight w:val="269"/>
+          <w:jc w:val="center"/>
+        </w:trPr>
+        <w:tc>
+          <w:tcPr>
+            <w:tcW w:w="4680" w:type="dxa"/>
+            <w:vMerge w:val="restart"/>
+          </w:tcPr>
+          <w:p>
+            <w:pPr>
+              <w:jc w:val="left"/>
+            </w:pPr>
+            <w:r>
+              <w:t>Stakeholder</w:t>
+            </w:r>
+          </w:p>
+        </w:tc>
+        <w:tc>
+          <w:tcPr>
+            <w:tcW w:w="4680" w:type="dxa"/>
+            <w:vMerge w:val="restart"/>
+          </w:tcPr>
+          <w:p>
+            <w:pPr>
+              <w:jc w:val="left"/>
+            </w:pPr>
+            <w:r>
+              <w:t>A person, group or organization with an interest in a project. [8]</w:t>
+            </w:r>
+            <w:r>
+              <w:br/>
+            </w:r>
+            <w:r>
+              <w:br/>
+              <w:t>A party having a right, share or claim in a system or in its</w:t>
+            </w:r>
+            <w:r>
+              <w:br/>
+              <w:t>possession of characteristics that meet that party</w:t>
+            </w:r>
+            <w:r>
+              <w:t>’</w:t>
+            </w:r>
+            <w:r>
+              <w:t>s needs and</w:t>
+            </w:r>
+            <w:r>
+              <w:br/>
+              <w:t>expectations.[2]</w:t>
+            </w:r>
+          </w:p>
+        </w:tc>
+      </w:tr>
+      <w:tr>
+        <w:trPr>
+          <w:cantSplit/>
+          <w:trHeight w:val="269"/>
+          <w:jc w:val="center"/>
+        </w:trPr>
+        <w:tc>
+          <w:tcPr>
+            <w:tcW w:w="4680" w:type="dxa"/>
+            <w:vMerge w:val="restart"/>
+          </w:tcPr>
+          <w:p>
+            <w:pPr>
+              <w:jc w:val="left"/>
+            </w:pPr>
+            <w:r>
+              <w:t>Support</w:t>
+            </w:r>
+          </w:p>
+        </w:tc>
+        <w:tc>
+          <w:tcPr>
+            <w:tcW w:w="4680" w:type="dxa"/>
+            <w:vMerge w:val="restart"/>
+          </w:tcPr>
+          <w:p>
+            <w:pPr>
+              <w:jc w:val="left"/>
+            </w:pPr>
+            <w:r>
+              <w:t>The discipline is contracted to provide technical support to the customer for the system-of-interest. This can include installation of the systems, answering technical questions, investigating customer issues, planned maintenance, training and removal at the end of the life cycle.</w:t>
+            </w:r>
+          </w:p>
+        </w:tc>
+      </w:tr>
+      <w:tr>
+        <w:trPr>
+          <w:cantSplit/>
+          <w:trHeight w:val="269"/>
+          <w:jc w:val="center"/>
+        </w:trPr>
+        <w:tc>
+          <w:tcPr>
+            <w:tcW w:w="4680" w:type="dxa"/>
+            <w:vMerge w:val="restart"/>
+          </w:tcPr>
+          <w:p>
+            <w:pPr>
+              <w:jc w:val="left"/>
+            </w:pPr>
+            <w:r>
+              <w:t>Configuration Control Board</w:t>
+            </w:r>
+          </w:p>
+        </w:tc>
+        <w:tc>
+          <w:tcPr>
+            <w:tcW w:w="4680" w:type="dxa"/>
+            <w:vMerge w:val="restart"/>
+          </w:tcPr>
+          <w:p>
+            <w:pPr>
+              <w:jc w:val="left"/>
+            </w:pPr>
+            <w:r>
+              <w:t xml:space="preserve">Configuration Control Board (CCB) is responsible for providing a central point to coordinate, review, </w:t>
+            </w:r>
+            <w:r>
+              <w:t>evaluate</w:t>
+            </w:r>
+            <w:r>
+              <w:t xml:space="preserve">, and approve all proposed changed to baselined configurations and configuration, including hardware, software and firmware. </w:t>
+            </w:r>
+            <w:r>
+              <w:br/>
+            </w:r>
+            <w:r>
+              <w:br/>
+              <w:t xml:space="preserve">The CCB contains members from all relevant stakeholders, which can include members from Program Management, Manufacturing, all Engineering disciplines and Support, </w:t>
+            </w:r>
+          </w:p>
+        </w:tc>
+      </w:tr>
+      <w:tr>
+        <w:trPr>
+          <w:cantSplit/>
+          <w:trHeight w:val="269"/>
+          <w:jc w:val="center"/>
+        </w:trPr>
+        <w:tc>
+          <w:tcPr>
+            <w:tcW w:w="4680" w:type="dxa"/>
           </w:tcPr>
           <w:p>
             <w:pPr>
@@ -11620,23 +11434,7 @@
                 <w:sz w:val="20"/>
                 <w:szCs w:val="20"/>
               </w:rPr>
-              <w:t>SE Collaborators can include all disciplines that are external to systems engineering (SE), participate in the product life cycle a</w:t>
-            </w:r>
-            <w:r>
-              <w:rPr>
-                <w:rFonts w:ascii="Arial" w:hAnsi="Arial" w:cs="Arial"/>
-                <w:sz w:val="20"/>
-                <w:szCs w:val="20"/>
-              </w:rPr>
-              <w:t xml:space="preserve">nd need to collaborate with SE </w:t>
-            </w:r>
-            <w:r>
-              <w:rPr>
-                <w:rFonts w:ascii="Arial" w:hAnsi="Arial" w:cs="Arial"/>
-                <w:sz w:val="20"/>
-                <w:szCs w:val="20"/>
-              </w:rPr>
-              <w:t>in resolving product technical questions. This collaboration can be initiated by SE or by an SE collaborator.  The SE collaborators can include any engineering disciplines, manufacturing, support and training.</w:t>
+              <w:t>SE Collaborators can include all disciplines that are external to systems engineering (SE), participate in the product life cycle and need to collaborate with SE in resolving product technical questions. This collaboration can be initiated by SE or by an SE collaborator.  The SE collaborators can include any engineering disciplines, manufacturing, support and training.</w:t>
             </w:r>
           </w:p>
         </w:tc>
@@ -11682,12 +11480,12 @@
           <w:numId w:val="6"/>
         </w:numPr>
       </w:pPr>
-      <w:bookmarkStart w:id="52" w:name="_Toc435109159"/>
+      <w:bookmarkStart w:id="56" w:name="_Toc435109159"/>
       <w:r>
         <w:lastRenderedPageBreak/>
         <w:t>References and Citations List</w:t>
       </w:r>
-      <w:bookmarkEnd w:id="52"/>
+      <w:bookmarkEnd w:id="56"/>
     </w:p>
     <w:p>
       <w:r>
@@ -11872,7 +11670,7 @@
         <w:bCs/>
         <w:noProof/>
       </w:rPr>
-      <w:t>13</w:t>
+      <w:t>11</w:t>
     </w:r>
     <w:r>
       <w:rPr>
@@ -13889,6 +13687,14 @@
     <w:abstractNumId w:val="0"/>
   </w:num>
 </w:numbering>
+</file>
+
+<file path=word/people.xml><?xml version="1.0" encoding="utf-8"?>
+<w15:people xmlns:wpc="http://schemas.microsoft.com/office/word/2010/wordprocessingCanvas" xmlns:mc="http://schemas.openxmlformats.org/markup-compatibility/2006" xmlns:o="urn:schemas-microsoft-com:office:office" xmlns:r="http://schemas.openxmlformats.org/officeDocument/2006/relationships" xmlns:m="http://schemas.openxmlformats.org/officeDocument/2006/math" xmlns:v="urn:schemas-microsoft-com:vml" xmlns:wp14="http://schemas.microsoft.com/office/word/2010/wordprocessingDrawing" xmlns:wp="http://schemas.openxmlformats.org/drawingml/2006/wordprocessingDrawing" xmlns:w10="urn:schemas-microsoft-com:office:word" xmlns:w="http://schemas.openxmlformats.org/wordprocessingml/2006/main" xmlns:w14="http://schemas.microsoft.com/office/word/2010/wordml" xmlns:w15="http://schemas.microsoft.com/office/word/2012/wordml" xmlns:wpg="http://schemas.microsoft.com/office/word/2010/wordprocessingGroup" xmlns:wpi="http://schemas.microsoft.com/office/word/2010/wordprocessingInk" xmlns:wne="http://schemas.microsoft.com/office/word/2006/wordml" xmlns:wps="http://schemas.microsoft.com/office/word/2010/wordprocessingShape" mc:Ignorable="w14 w15 wp14">
+  <w15:person w15:author="John Watson">
+    <w15:presenceInfo w15:providerId="Windows Live" w15:userId="4534f41415a7e1de"/>
+  </w15:person>
+</w15:people>
 </file>
 
 <file path=word/styles.xml><?xml version="1.0" encoding="utf-8"?>
@@ -14532,6 +14338,7 @@
   <w:style w:type="character" w:default="1" w:styleId="DefaultParagraphFont">
     <w:name w:val="Default Paragraph Font"/>
     <w:uiPriority w:val="1"/>
+    <w:semiHidden/>
     <w:unhideWhenUsed/>
   </w:style>
   <w:style w:type="table" w:default="1" w:styleId="TableNormal">
@@ -15353,6 +15160,7 @@
     <w:rsid w:val="007D78CB"/>
     <w:rsid w:val="009B4EA4"/>
     <w:rsid w:val="00B40EE3"/>
+    <w:rsid w:val="00C82E5F"/>
     <w:rsid w:val="00DB2685"/>
     <w:rsid w:val="00DB2DF5"/>
     <w:rsid w:val="00EA7C69"/>
@@ -16113,7 +15921,7 @@
 </file>
 
 <file path=customXml/itemProps1.xml><?xml version="1.0" encoding="utf-8"?>
-<ds:datastoreItem xmlns:ds="http://schemas.openxmlformats.org/officeDocument/2006/customXml" ds:itemID="{42005BEF-773A-465E-9722-8EF40E097ACA}">
+<ds:datastoreItem xmlns:ds="http://schemas.openxmlformats.org/officeDocument/2006/customXml" ds:itemID="{2BFF8897-E713-4098-A893-EE65AFA7CFF9}">
   <ds:schemaRefs>
     <ds:schemaRef ds:uri="http://schemas.openxmlformats.org/officeDocument/2006/bibliography"/>
   </ds:schemaRefs>

</xml_diff>